<commit_message>
Updated documentation Sprint 1
</commit_message>
<xml_diff>
--- a/documentation/Mind Reader Test Plan Document - Team Five Guys.docx
+++ b/documentation/Mind Reader Test Plan Document - Team Five Guys.docx
@@ -2342,8 +2342,11 @@
             </w:pPr>
             <w:r>
               <w:rPr>
-                <w:rtl w:val="0"/>
-              </w:rPr>
+                <w:sz w:val="20"/>
+                <w:szCs w:val="20"/>
+                <w:rtl w:val="0"/>
+              </w:rPr>
+              <w:t xml:space="preserve">Requirements Lead</w:t>
             </w:r>
           </w:p>
         </w:tc>
@@ -2486,8 +2489,11 @@
             </w:pPr>
             <w:r>
               <w:rPr>
-                <w:rtl w:val="0"/>
-              </w:rPr>
+                <w:sz w:val="20"/>
+                <w:szCs w:val="20"/>
+                <w:rtl w:val="0"/>
+              </w:rPr>
+              <w:t xml:space="preserve">Testing Lead</w:t>
             </w:r>
           </w:p>
         </w:tc>
@@ -2630,8 +2636,11 @@
             </w:pPr>
             <w:r>
               <w:rPr>
-                <w:rtl w:val="0"/>
-              </w:rPr>
+                <w:sz w:val="20"/>
+                <w:szCs w:val="20"/>
+                <w:rtl w:val="0"/>
+              </w:rPr>
+              <w:t xml:space="preserve">Design Lead</w:t>
             </w:r>
           </w:p>
         </w:tc>
@@ -2774,8 +2783,11 @@
             </w:pPr>
             <w:r>
               <w:rPr>
-                <w:rtl w:val="0"/>
-              </w:rPr>
+                <w:sz w:val="20"/>
+                <w:szCs w:val="20"/>
+                <w:rtl w:val="0"/>
+              </w:rPr>
+              <w:t xml:space="preserve">Team Lead</w:t>
             </w:r>
           </w:p>
         </w:tc>
@@ -2918,8 +2930,11 @@
             </w:pPr>
             <w:r>
               <w:rPr>
-                <w:rtl w:val="0"/>
-              </w:rPr>
+                <w:sz w:val="20"/>
+                <w:szCs w:val="20"/>
+                <w:rtl w:val="0"/>
+              </w:rPr>
+              <w:t xml:space="preserve">Sponsor Lead</w:t>
             </w:r>
           </w:p>
         </w:tc>
@@ -3076,7 +3091,7 @@
         <w:rPr>
           <w:rtl w:val="0"/>
         </w:rPr>
-        <w:t xml:space="preserve">Access the old extensions without any bugws</w:t>
+        <w:t xml:space="preserve">Access the old extensions without any bugs</w:t>
       </w:r>
     </w:p>
     <w:p>
@@ -3591,6 +3606,18 @@
         <w:t xml:space="preserve">The following risks have been identified and the appropriate action identified to mitigate their impact on the project.  The impact (or severity) of the risk is based on how the project would be affected if the risk was triggered.  The trigger is what milestone or event would cause the risk to become an issue to be dealt with.</w:t>
       </w:r>
     </w:p>
+    <w:p>
+      <w:pPr>
+        <w:spacing w:after="40" w:line="256.8" w:lineRule="auto"/>
+        <w:ind w:left="720" w:right="1520" w:firstLine="0"/>
+        <w:rPr/>
+      </w:pPr>
+      <w:r>
+        <w:rPr>
+          <w:rtl w:val="0"/>
+        </w:rPr>
+      </w:r>
+    </w:p>
     <w:tbl>
       <w:tblPr>
         <w:tblStyle w:val="Table2"/>
@@ -3855,7 +3882,7 @@
               <w:rPr>
                 <w:rtl w:val="0"/>
               </w:rPr>
-              <w:t xml:space="preserve">If the user gets lost in the editor and isn’t able to get to the desired place.</w:t>
+              <w:t xml:space="preserve">If the user gets lost in the editor/wrong voice input and isn’t able to get to the desired place.</w:t>
             </w:r>
           </w:p>
         </w:tc>
@@ -4241,7 +4268,7 @@
         <w:rPr>
           <w:rtl w:val="0"/>
         </w:rPr>
-        <w:t xml:space="preserve">Functional Testing for keybindings and usability</w:t>
+        <w:t xml:space="preserve">Functional Testing for speech-to-function and usability</w:t>
       </w:r>
     </w:p>
     <w:p>
@@ -10951,6 +10978,1000 @@
     </w:tbl>
     <w:p>
       <w:pPr>
+        <w:pStyle w:val="Heading3"/>
+        <w:keepNext w:val="0"/>
+        <w:keepLines w:val="0"/>
+        <w:spacing w:before="280" w:lineRule="auto"/>
+        <w:ind w:left="-20" w:firstLine="0"/>
+        <w:rPr>
+          <w:b w:val="1"/>
+          <w:color w:val="000000"/>
+          <w:sz w:val="26"/>
+          <w:szCs w:val="26"/>
+        </w:rPr>
+      </w:pPr>
+      <w:bookmarkStart w:colFirst="0" w:colLast="0" w:name="_omyddf1q9iz" w:id="25"/>
+      <w:bookmarkEnd w:id="25"/>
+      <w:r>
+        <w:rPr>
+          <w:b w:val="1"/>
+          <w:color w:val="000000"/>
+          <w:sz w:val="26"/>
+          <w:szCs w:val="26"/>
+          <w:rtl w:val="0"/>
+        </w:rPr>
+        <w:t xml:space="preserve">4.2.9 Feature R11 gets Speech-to-function</w:t>
+      </w:r>
+    </w:p>
+    <w:tbl>
+      <w:tblPr>
+        <w:tblStyle w:val="Table11"/>
+        <w:tblW w:w="9360.0" w:type="dxa"/>
+        <w:jc w:val="left"/>
+        <w:tblBorders>
+          <w:top w:color="000000" w:space="0" w:sz="0" w:val="nil"/>
+          <w:left w:color="000000" w:space="0" w:sz="0" w:val="nil"/>
+          <w:bottom w:color="000000" w:space="0" w:sz="0" w:val="nil"/>
+          <w:right w:color="000000" w:space="0" w:sz="0" w:val="nil"/>
+          <w:insideH w:color="000000" w:space="0" w:sz="0" w:val="nil"/>
+          <w:insideV w:color="000000" w:space="0" w:sz="0" w:val="nil"/>
+        </w:tblBorders>
+        <w:tblLayout w:type="fixed"/>
+        <w:tblLook w:val="0600"/>
+      </w:tblPr>
+      <w:tblGrid>
+        <w:gridCol w:w="1070.4985337243402"/>
+        <w:gridCol w:w="1509.6774193548388"/>
+        <w:gridCol w:w="1592.0234604105572"/>
+        <w:gridCol w:w="3101.700879765396"/>
+        <w:gridCol w:w="2086.099706744868"/>
+        <w:tblGridChange w:id="0">
+          <w:tblGrid>
+            <w:gridCol w:w="1070.4985337243402"/>
+            <w:gridCol w:w="1509.6774193548388"/>
+            <w:gridCol w:w="1592.0234604105572"/>
+            <w:gridCol w:w="3101.700879765396"/>
+            <w:gridCol w:w="2086.099706744868"/>
+          </w:tblGrid>
+        </w:tblGridChange>
+      </w:tblGrid>
+      <w:tr>
+        <w:trPr>
+          <w:cantSplit w:val="0"/>
+          <w:trHeight w:val="980" w:hRule="atLeast"/>
+          <w:tblHeader w:val="0"/>
+        </w:trPr>
+        <w:tc>
+          <w:tcPr>
+            <w:tcBorders>
+              <w:top w:color="000000" w:space="0" w:sz="8" w:val="single"/>
+              <w:left w:color="000000" w:space="0" w:sz="8" w:val="single"/>
+              <w:bottom w:color="000000" w:space="0" w:sz="8" w:val="single"/>
+              <w:right w:color="000000" w:space="0" w:sz="8" w:val="single"/>
+            </w:tcBorders>
+            <w:shd w:fill="cccccc" w:val="clear"/>
+            <w:tcMar>
+              <w:top w:w="100.0" w:type="dxa"/>
+              <w:left w:w="100.0" w:type="dxa"/>
+              <w:bottom w:w="100.0" w:type="dxa"/>
+              <w:right w:w="100.0" w:type="dxa"/>
+            </w:tcMar>
+            <w:vAlign w:val="top"/>
+          </w:tcPr>
+          <w:p>
+            <w:pPr>
+              <w:spacing w:after="20" w:line="256.8" w:lineRule="auto"/>
+              <w:rPr>
+                <w:b w:val="1"/>
+              </w:rPr>
+            </w:pPr>
+            <w:r>
+              <w:rPr>
+                <w:b w:val="1"/>
+                <w:rtl w:val="0"/>
+              </w:rPr>
+              <w:t xml:space="preserve">Test</w:t>
+            </w:r>
+          </w:p>
+          <w:p>
+            <w:pPr>
+              <w:spacing w:after="20" w:line="256.8" w:lineRule="auto"/>
+              <w:rPr>
+                <w:b w:val="1"/>
+              </w:rPr>
+            </w:pPr>
+            <w:r>
+              <w:rPr>
+                <w:b w:val="1"/>
+                <w:rtl w:val="0"/>
+              </w:rPr>
+              <w:t xml:space="preserve">Case ID</w:t>
+            </w:r>
+          </w:p>
+        </w:tc>
+        <w:tc>
+          <w:tcPr>
+            <w:tcBorders>
+              <w:top w:color="000000" w:space="0" w:sz="8" w:val="single"/>
+              <w:left w:color="000000" w:space="0" w:sz="0" w:val="nil"/>
+              <w:bottom w:color="000000" w:space="0" w:sz="8" w:val="single"/>
+              <w:right w:color="000000" w:space="0" w:sz="8" w:val="single"/>
+            </w:tcBorders>
+            <w:shd w:fill="cccccc" w:val="clear"/>
+            <w:tcMar>
+              <w:top w:w="100.0" w:type="dxa"/>
+              <w:left w:w="100.0" w:type="dxa"/>
+              <w:bottom w:w="100.0" w:type="dxa"/>
+              <w:right w:w="100.0" w:type="dxa"/>
+            </w:tcMar>
+            <w:vAlign w:val="top"/>
+          </w:tcPr>
+          <w:p>
+            <w:pPr>
+              <w:spacing w:after="20" w:line="256.8" w:lineRule="auto"/>
+              <w:rPr>
+                <w:b w:val="1"/>
+              </w:rPr>
+            </w:pPr>
+            <w:r>
+              <w:rPr>
+                <w:b w:val="1"/>
+                <w:rtl w:val="0"/>
+              </w:rPr>
+              <w:t xml:space="preserve">Description</w:t>
+            </w:r>
+          </w:p>
+        </w:tc>
+        <w:tc>
+          <w:tcPr>
+            <w:tcBorders>
+              <w:top w:color="000000" w:space="0" w:sz="8" w:val="single"/>
+              <w:left w:color="000000" w:space="0" w:sz="0" w:val="nil"/>
+              <w:bottom w:color="000000" w:space="0" w:sz="8" w:val="single"/>
+              <w:right w:color="000000" w:space="0" w:sz="8" w:val="single"/>
+            </w:tcBorders>
+            <w:shd w:fill="cccccc" w:val="clear"/>
+            <w:tcMar>
+              <w:top w:w="100.0" w:type="dxa"/>
+              <w:left w:w="100.0" w:type="dxa"/>
+              <w:bottom w:w="100.0" w:type="dxa"/>
+              <w:right w:w="100.0" w:type="dxa"/>
+            </w:tcMar>
+            <w:vAlign w:val="top"/>
+          </w:tcPr>
+          <w:p>
+            <w:pPr>
+              <w:spacing w:after="20" w:line="256.8" w:lineRule="auto"/>
+              <w:rPr>
+                <w:b w:val="1"/>
+              </w:rPr>
+            </w:pPr>
+            <w:r>
+              <w:rPr>
+                <w:b w:val="1"/>
+                <w:rtl w:val="0"/>
+              </w:rPr>
+              <w:t xml:space="preserve">Requirement</w:t>
+            </w:r>
+          </w:p>
+          <w:p>
+            <w:pPr>
+              <w:spacing w:after="20" w:line="256.8" w:lineRule="auto"/>
+              <w:rPr>
+                <w:b w:val="1"/>
+              </w:rPr>
+            </w:pPr>
+            <w:r>
+              <w:rPr>
+                <w:b w:val="1"/>
+                <w:rtl w:val="0"/>
+              </w:rPr>
+              <w:t xml:space="preserve">Trace</w:t>
+            </w:r>
+          </w:p>
+        </w:tc>
+        <w:tc>
+          <w:tcPr>
+            <w:tcBorders>
+              <w:top w:color="000000" w:space="0" w:sz="8" w:val="single"/>
+              <w:left w:color="000000" w:space="0" w:sz="0" w:val="nil"/>
+              <w:bottom w:color="000000" w:space="0" w:sz="8" w:val="single"/>
+              <w:right w:color="000000" w:space="0" w:sz="8" w:val="single"/>
+            </w:tcBorders>
+            <w:shd w:fill="cccccc" w:val="clear"/>
+            <w:tcMar>
+              <w:top w:w="100.0" w:type="dxa"/>
+              <w:left w:w="100.0" w:type="dxa"/>
+              <w:bottom w:w="100.0" w:type="dxa"/>
+              <w:right w:w="100.0" w:type="dxa"/>
+            </w:tcMar>
+            <w:vAlign w:val="top"/>
+          </w:tcPr>
+          <w:p>
+            <w:pPr>
+              <w:spacing w:after="20" w:line="256.8" w:lineRule="auto"/>
+              <w:ind w:left="20" w:firstLine="0"/>
+              <w:rPr>
+                <w:b w:val="1"/>
+              </w:rPr>
+            </w:pPr>
+            <w:r>
+              <w:rPr>
+                <w:b w:val="1"/>
+                <w:rtl w:val="0"/>
+              </w:rPr>
+              <w:t xml:space="preserve">Directions</w:t>
+            </w:r>
+          </w:p>
+        </w:tc>
+        <w:tc>
+          <w:tcPr>
+            <w:tcBorders>
+              <w:top w:color="000000" w:space="0" w:sz="8" w:val="single"/>
+              <w:left w:color="000000" w:space="0" w:sz="0" w:val="nil"/>
+              <w:bottom w:color="000000" w:space="0" w:sz="8" w:val="single"/>
+              <w:right w:color="000000" w:space="0" w:sz="8" w:val="single"/>
+            </w:tcBorders>
+            <w:shd w:fill="cccccc" w:val="clear"/>
+            <w:tcMar>
+              <w:top w:w="100.0" w:type="dxa"/>
+              <w:left w:w="100.0" w:type="dxa"/>
+              <w:bottom w:w="100.0" w:type="dxa"/>
+              <w:right w:w="100.0" w:type="dxa"/>
+            </w:tcMar>
+            <w:vAlign w:val="top"/>
+          </w:tcPr>
+          <w:p>
+            <w:pPr>
+              <w:spacing w:after="20" w:line="256.8" w:lineRule="auto"/>
+              <w:rPr>
+                <w:b w:val="1"/>
+              </w:rPr>
+            </w:pPr>
+            <w:r>
+              <w:rPr>
+                <w:b w:val="1"/>
+                <w:rtl w:val="0"/>
+              </w:rPr>
+              <w:t xml:space="preserve">Expected Output</w:t>
+            </w:r>
+          </w:p>
+        </w:tc>
+      </w:tr>
+      <w:tr>
+        <w:trPr>
+          <w:cantSplit w:val="0"/>
+          <w:trHeight w:val="1580" w:hRule="atLeast"/>
+          <w:tblHeader w:val="0"/>
+        </w:trPr>
+        <w:tc>
+          <w:tcPr>
+            <w:tcBorders>
+              <w:top w:color="000000" w:space="0" w:sz="0" w:val="nil"/>
+              <w:left w:color="000000" w:space="0" w:sz="8" w:val="single"/>
+              <w:bottom w:color="000000" w:space="0" w:sz="8" w:val="single"/>
+              <w:right w:color="000000" w:space="0" w:sz="8" w:val="single"/>
+            </w:tcBorders>
+            <w:shd w:fill="auto" w:val="clear"/>
+            <w:tcMar>
+              <w:top w:w="100.0" w:type="dxa"/>
+              <w:left w:w="100.0" w:type="dxa"/>
+              <w:bottom w:w="100.0" w:type="dxa"/>
+              <w:right w:w="100.0" w:type="dxa"/>
+            </w:tcMar>
+            <w:vAlign w:val="top"/>
+          </w:tcPr>
+          <w:p>
+            <w:pPr>
+              <w:spacing w:after="20" w:line="256.8" w:lineRule="auto"/>
+              <w:rPr>
+                <w:sz w:val="20"/>
+                <w:szCs w:val="20"/>
+              </w:rPr>
+            </w:pPr>
+            <w:r>
+              <w:rPr>
+                <w:sz w:val="20"/>
+                <w:szCs w:val="20"/>
+                <w:rtl w:val="0"/>
+              </w:rPr>
+              <w:t xml:space="preserve">TC-1901</w:t>
+            </w:r>
+          </w:p>
+        </w:tc>
+        <w:tc>
+          <w:tcPr>
+            <w:tcBorders>
+              <w:top w:color="000000" w:space="0" w:sz="0" w:val="nil"/>
+              <w:left w:color="000000" w:space="0" w:sz="0" w:val="nil"/>
+              <w:bottom w:color="000000" w:space="0" w:sz="8" w:val="single"/>
+              <w:right w:color="000000" w:space="0" w:sz="8" w:val="single"/>
+            </w:tcBorders>
+            <w:shd w:fill="auto" w:val="clear"/>
+            <w:tcMar>
+              <w:top w:w="100.0" w:type="dxa"/>
+              <w:left w:w="100.0" w:type="dxa"/>
+              <w:bottom w:w="100.0" w:type="dxa"/>
+              <w:right w:w="100.0" w:type="dxa"/>
+            </w:tcMar>
+            <w:vAlign w:val="top"/>
+          </w:tcPr>
+          <w:p>
+            <w:pPr>
+              <w:spacing w:after="20" w:line="256.8" w:lineRule="auto"/>
+              <w:ind w:right="80"/>
+              <w:rPr>
+                <w:sz w:val="20"/>
+                <w:szCs w:val="20"/>
+              </w:rPr>
+            </w:pPr>
+            <w:r>
+              <w:rPr>
+                <w:sz w:val="20"/>
+                <w:szCs w:val="20"/>
+                <w:rtl w:val="0"/>
+              </w:rPr>
+              <w:t xml:space="preserve">The user will be able to use their voice on the LEGO SPIKE Prime Hub to work on functions.</w:t>
+            </w:r>
+          </w:p>
+        </w:tc>
+        <w:tc>
+          <w:tcPr>
+            <w:tcBorders>
+              <w:top w:color="000000" w:space="0" w:sz="0" w:val="nil"/>
+              <w:left w:color="000000" w:space="0" w:sz="0" w:val="nil"/>
+              <w:bottom w:color="000000" w:space="0" w:sz="8" w:val="single"/>
+              <w:right w:color="000000" w:space="0" w:sz="8" w:val="single"/>
+            </w:tcBorders>
+            <w:shd w:fill="auto" w:val="clear"/>
+            <w:tcMar>
+              <w:top w:w="100.0" w:type="dxa"/>
+              <w:left w:w="100.0" w:type="dxa"/>
+              <w:bottom w:w="100.0" w:type="dxa"/>
+              <w:right w:w="100.0" w:type="dxa"/>
+            </w:tcMar>
+            <w:vAlign w:val="top"/>
+          </w:tcPr>
+          <w:p>
+            <w:pPr>
+              <w:spacing w:after="20" w:line="256.8" w:lineRule="auto"/>
+              <w:rPr>
+                <w:sz w:val="20"/>
+                <w:szCs w:val="20"/>
+              </w:rPr>
+            </w:pPr>
+            <w:r>
+              <w:rPr>
+                <w:sz w:val="20"/>
+                <w:szCs w:val="20"/>
+                <w:rtl w:val="0"/>
+              </w:rPr>
+              <w:t xml:space="preserve">R-11</w:t>
+            </w:r>
+          </w:p>
+        </w:tc>
+        <w:tc>
+          <w:tcPr>
+            <w:tcBorders>
+              <w:top w:color="000000" w:space="0" w:sz="0" w:val="nil"/>
+              <w:left w:color="000000" w:space="0" w:sz="0" w:val="nil"/>
+              <w:bottom w:color="000000" w:space="0" w:sz="8" w:val="single"/>
+              <w:right w:color="000000" w:space="0" w:sz="8" w:val="single"/>
+            </w:tcBorders>
+            <w:shd w:fill="auto" w:val="clear"/>
+            <w:tcMar>
+              <w:top w:w="100.0" w:type="dxa"/>
+              <w:left w:w="100.0" w:type="dxa"/>
+              <w:bottom w:w="100.0" w:type="dxa"/>
+              <w:right w:w="100.0" w:type="dxa"/>
+            </w:tcMar>
+            <w:vAlign w:val="top"/>
+          </w:tcPr>
+          <w:p>
+            <w:pPr>
+              <w:spacing w:after="20" w:line="256.8" w:lineRule="auto"/>
+              <w:ind w:left="740" w:firstLine="0"/>
+              <w:rPr>
+                <w:sz w:val="20"/>
+                <w:szCs w:val="20"/>
+              </w:rPr>
+            </w:pPr>
+            <w:r>
+              <w:rPr>
+                <w:sz w:val="20"/>
+                <w:szCs w:val="20"/>
+                <w:rtl w:val="0"/>
+              </w:rPr>
+              <w:t xml:space="preserve">1.</w:t>
+            </w:r>
+            <w:r>
+              <w:rPr>
+                <w:sz w:val="14"/>
+                <w:szCs w:val="14"/>
+                <w:rtl w:val="0"/>
+              </w:rPr>
+              <w:t xml:space="preserve">      </w:t>
+            </w:r>
+            <w:r>
+              <w:rPr>
+                <w:sz w:val="20"/>
+                <w:szCs w:val="20"/>
+                <w:rtl w:val="0"/>
+              </w:rPr>
+              <w:t xml:space="preserve">Run “speech-to-text”</w:t>
+            </w:r>
+          </w:p>
+          <w:p>
+            <w:pPr>
+              <w:spacing w:line="256.8" w:lineRule="auto"/>
+              <w:ind w:left="740" w:firstLine="0"/>
+              <w:rPr>
+                <w:sz w:val="20"/>
+                <w:szCs w:val="20"/>
+              </w:rPr>
+            </w:pPr>
+            <w:r>
+              <w:rPr>
+                <w:sz w:val="20"/>
+                <w:szCs w:val="20"/>
+                <w:rtl w:val="0"/>
+              </w:rPr>
+              <w:t xml:space="preserve">2.</w:t>
+            </w:r>
+            <w:r>
+              <w:rPr>
+                <w:sz w:val="14"/>
+                <w:szCs w:val="14"/>
+                <w:rtl w:val="0"/>
+              </w:rPr>
+              <w:t xml:space="preserve">      </w:t>
+            </w:r>
+            <w:r>
+              <w:rPr>
+                <w:sz w:val="20"/>
+                <w:szCs w:val="20"/>
+                <w:rtl w:val="0"/>
+              </w:rPr>
+              <w:t xml:space="preserve">Give the permission for microphone</w:t>
+            </w:r>
+          </w:p>
+        </w:tc>
+        <w:tc>
+          <w:tcPr>
+            <w:tcBorders>
+              <w:top w:color="000000" w:space="0" w:sz="0" w:val="nil"/>
+              <w:left w:color="000000" w:space="0" w:sz="0" w:val="nil"/>
+              <w:bottom w:color="000000" w:space="0" w:sz="8" w:val="single"/>
+              <w:right w:color="000000" w:space="0" w:sz="8" w:val="single"/>
+            </w:tcBorders>
+            <w:shd w:fill="auto" w:val="clear"/>
+            <w:tcMar>
+              <w:top w:w="100.0" w:type="dxa"/>
+              <w:left w:w="100.0" w:type="dxa"/>
+              <w:bottom w:w="100.0" w:type="dxa"/>
+              <w:right w:w="100.0" w:type="dxa"/>
+            </w:tcMar>
+            <w:vAlign w:val="top"/>
+          </w:tcPr>
+          <w:p>
+            <w:pPr>
+              <w:spacing w:after="20" w:line="256.8" w:lineRule="auto"/>
+              <w:rPr>
+                <w:sz w:val="20"/>
+                <w:szCs w:val="20"/>
+              </w:rPr>
+            </w:pPr>
+            <w:r>
+              <w:rPr>
+                <w:sz w:val="20"/>
+                <w:szCs w:val="20"/>
+                <w:rtl w:val="0"/>
+              </w:rPr>
+              <w:t xml:space="preserve">The selected option will let you write a function for the LEGO SPIKE Prime Hub through speaking.</w:t>
+            </w:r>
+          </w:p>
+        </w:tc>
+      </w:tr>
+    </w:tbl>
+    <w:p>
+      <w:pPr>
+        <w:pStyle w:val="Heading3"/>
+        <w:keepNext w:val="0"/>
+        <w:keepLines w:val="0"/>
+        <w:spacing w:before="280" w:lineRule="auto"/>
+        <w:ind w:left="-20" w:firstLine="0"/>
+        <w:rPr>
+          <w:b w:val="1"/>
+          <w:color w:val="000000"/>
+          <w:sz w:val="26"/>
+          <w:szCs w:val="26"/>
+        </w:rPr>
+      </w:pPr>
+      <w:bookmarkStart w:colFirst="0" w:colLast="0" w:name="_xw9d9duw5cdl" w:id="26"/>
+      <w:bookmarkEnd w:id="26"/>
+      <w:r>
+        <w:rPr>
+          <w:b w:val="1"/>
+          <w:color w:val="000000"/>
+          <w:sz w:val="26"/>
+          <w:szCs w:val="26"/>
+          <w:rtl w:val="0"/>
+        </w:rPr>
+        <w:t xml:space="preserve">4.3.0 Feature R12 gets activates voice hotkey</w:t>
+      </w:r>
+    </w:p>
+    <w:tbl>
+      <w:tblPr>
+        <w:tblStyle w:val="Table12"/>
+        <w:tblW w:w="9360.0" w:type="dxa"/>
+        <w:jc w:val="left"/>
+        <w:tblBorders>
+          <w:top w:color="000000" w:space="0" w:sz="0" w:val="nil"/>
+          <w:left w:color="000000" w:space="0" w:sz="0" w:val="nil"/>
+          <w:bottom w:color="000000" w:space="0" w:sz="0" w:val="nil"/>
+          <w:right w:color="000000" w:space="0" w:sz="0" w:val="nil"/>
+          <w:insideH w:color="000000" w:space="0" w:sz="0" w:val="nil"/>
+          <w:insideV w:color="000000" w:space="0" w:sz="0" w:val="nil"/>
+        </w:tblBorders>
+        <w:tblLayout w:type="fixed"/>
+        <w:tblLook w:val="0600"/>
+      </w:tblPr>
+      <w:tblGrid>
+        <w:gridCol w:w="1070.4985337243402"/>
+        <w:gridCol w:w="1509.6774193548388"/>
+        <w:gridCol w:w="1592.0234604105572"/>
+        <w:gridCol w:w="3101.700879765396"/>
+        <w:gridCol w:w="2086.099706744868"/>
+        <w:tblGridChange w:id="0">
+          <w:tblGrid>
+            <w:gridCol w:w="1070.4985337243402"/>
+            <w:gridCol w:w="1509.6774193548388"/>
+            <w:gridCol w:w="1592.0234604105572"/>
+            <w:gridCol w:w="3101.700879765396"/>
+            <w:gridCol w:w="2086.099706744868"/>
+          </w:tblGrid>
+        </w:tblGridChange>
+      </w:tblGrid>
+      <w:tr>
+        <w:trPr>
+          <w:cantSplit w:val="0"/>
+          <w:trHeight w:val="980" w:hRule="atLeast"/>
+          <w:tblHeader w:val="0"/>
+        </w:trPr>
+        <w:tc>
+          <w:tcPr>
+            <w:tcBorders>
+              <w:top w:color="000000" w:space="0" w:sz="8" w:val="single"/>
+              <w:left w:color="000000" w:space="0" w:sz="8" w:val="single"/>
+              <w:bottom w:color="000000" w:space="0" w:sz="8" w:val="single"/>
+              <w:right w:color="000000" w:space="0" w:sz="8" w:val="single"/>
+            </w:tcBorders>
+            <w:shd w:fill="cccccc" w:val="clear"/>
+            <w:tcMar>
+              <w:top w:w="100.0" w:type="dxa"/>
+              <w:left w:w="100.0" w:type="dxa"/>
+              <w:bottom w:w="100.0" w:type="dxa"/>
+              <w:right w:w="100.0" w:type="dxa"/>
+            </w:tcMar>
+            <w:vAlign w:val="top"/>
+          </w:tcPr>
+          <w:p>
+            <w:pPr>
+              <w:spacing w:after="20" w:line="256.8" w:lineRule="auto"/>
+              <w:rPr>
+                <w:b w:val="1"/>
+              </w:rPr>
+            </w:pPr>
+            <w:r>
+              <w:rPr>
+                <w:b w:val="1"/>
+                <w:rtl w:val="0"/>
+              </w:rPr>
+              <w:t xml:space="preserve">Test</w:t>
+            </w:r>
+          </w:p>
+          <w:p>
+            <w:pPr>
+              <w:spacing w:after="20" w:line="256.8" w:lineRule="auto"/>
+              <w:rPr>
+                <w:b w:val="1"/>
+              </w:rPr>
+            </w:pPr>
+            <w:r>
+              <w:rPr>
+                <w:b w:val="1"/>
+                <w:rtl w:val="0"/>
+              </w:rPr>
+              <w:t xml:space="preserve">Case ID</w:t>
+            </w:r>
+          </w:p>
+        </w:tc>
+        <w:tc>
+          <w:tcPr>
+            <w:tcBorders>
+              <w:top w:color="000000" w:space="0" w:sz="8" w:val="single"/>
+              <w:left w:color="000000" w:space="0" w:sz="0" w:val="nil"/>
+              <w:bottom w:color="000000" w:space="0" w:sz="8" w:val="single"/>
+              <w:right w:color="000000" w:space="0" w:sz="8" w:val="single"/>
+            </w:tcBorders>
+            <w:shd w:fill="cccccc" w:val="clear"/>
+            <w:tcMar>
+              <w:top w:w="100.0" w:type="dxa"/>
+              <w:left w:w="100.0" w:type="dxa"/>
+              <w:bottom w:w="100.0" w:type="dxa"/>
+              <w:right w:w="100.0" w:type="dxa"/>
+            </w:tcMar>
+            <w:vAlign w:val="top"/>
+          </w:tcPr>
+          <w:p>
+            <w:pPr>
+              <w:spacing w:after="20" w:line="256.8" w:lineRule="auto"/>
+              <w:rPr>
+                <w:b w:val="1"/>
+              </w:rPr>
+            </w:pPr>
+            <w:r>
+              <w:rPr>
+                <w:b w:val="1"/>
+                <w:rtl w:val="0"/>
+              </w:rPr>
+              <w:t xml:space="preserve">Description</w:t>
+            </w:r>
+          </w:p>
+        </w:tc>
+        <w:tc>
+          <w:tcPr>
+            <w:tcBorders>
+              <w:top w:color="000000" w:space="0" w:sz="8" w:val="single"/>
+              <w:left w:color="000000" w:space="0" w:sz="0" w:val="nil"/>
+              <w:bottom w:color="000000" w:space="0" w:sz="8" w:val="single"/>
+              <w:right w:color="000000" w:space="0" w:sz="8" w:val="single"/>
+            </w:tcBorders>
+            <w:shd w:fill="cccccc" w:val="clear"/>
+            <w:tcMar>
+              <w:top w:w="100.0" w:type="dxa"/>
+              <w:left w:w="100.0" w:type="dxa"/>
+              <w:bottom w:w="100.0" w:type="dxa"/>
+              <w:right w:w="100.0" w:type="dxa"/>
+            </w:tcMar>
+            <w:vAlign w:val="top"/>
+          </w:tcPr>
+          <w:p>
+            <w:pPr>
+              <w:spacing w:after="20" w:line="256.8" w:lineRule="auto"/>
+              <w:rPr>
+                <w:b w:val="1"/>
+              </w:rPr>
+            </w:pPr>
+            <w:r>
+              <w:rPr>
+                <w:b w:val="1"/>
+                <w:rtl w:val="0"/>
+              </w:rPr>
+              <w:t xml:space="preserve">Requirement</w:t>
+            </w:r>
+          </w:p>
+          <w:p>
+            <w:pPr>
+              <w:spacing w:after="20" w:line="256.8" w:lineRule="auto"/>
+              <w:rPr>
+                <w:b w:val="1"/>
+              </w:rPr>
+            </w:pPr>
+            <w:r>
+              <w:rPr>
+                <w:b w:val="1"/>
+                <w:rtl w:val="0"/>
+              </w:rPr>
+              <w:t xml:space="preserve">Trace</w:t>
+            </w:r>
+          </w:p>
+        </w:tc>
+        <w:tc>
+          <w:tcPr>
+            <w:tcBorders>
+              <w:top w:color="000000" w:space="0" w:sz="8" w:val="single"/>
+              <w:left w:color="000000" w:space="0" w:sz="0" w:val="nil"/>
+              <w:bottom w:color="000000" w:space="0" w:sz="8" w:val="single"/>
+              <w:right w:color="000000" w:space="0" w:sz="8" w:val="single"/>
+            </w:tcBorders>
+            <w:shd w:fill="cccccc" w:val="clear"/>
+            <w:tcMar>
+              <w:top w:w="100.0" w:type="dxa"/>
+              <w:left w:w="100.0" w:type="dxa"/>
+              <w:bottom w:w="100.0" w:type="dxa"/>
+              <w:right w:w="100.0" w:type="dxa"/>
+            </w:tcMar>
+            <w:vAlign w:val="top"/>
+          </w:tcPr>
+          <w:p>
+            <w:pPr>
+              <w:spacing w:after="20" w:line="256.8" w:lineRule="auto"/>
+              <w:ind w:left="20" w:firstLine="0"/>
+              <w:rPr>
+                <w:b w:val="1"/>
+              </w:rPr>
+            </w:pPr>
+            <w:r>
+              <w:rPr>
+                <w:b w:val="1"/>
+                <w:rtl w:val="0"/>
+              </w:rPr>
+              <w:t xml:space="preserve">Directions</w:t>
+            </w:r>
+          </w:p>
+        </w:tc>
+        <w:tc>
+          <w:tcPr>
+            <w:tcBorders>
+              <w:top w:color="000000" w:space="0" w:sz="8" w:val="single"/>
+              <w:left w:color="000000" w:space="0" w:sz="0" w:val="nil"/>
+              <w:bottom w:color="000000" w:space="0" w:sz="8" w:val="single"/>
+              <w:right w:color="000000" w:space="0" w:sz="8" w:val="single"/>
+            </w:tcBorders>
+            <w:shd w:fill="cccccc" w:val="clear"/>
+            <w:tcMar>
+              <w:top w:w="100.0" w:type="dxa"/>
+              <w:left w:w="100.0" w:type="dxa"/>
+              <w:bottom w:w="100.0" w:type="dxa"/>
+              <w:right w:w="100.0" w:type="dxa"/>
+            </w:tcMar>
+            <w:vAlign w:val="top"/>
+          </w:tcPr>
+          <w:p>
+            <w:pPr>
+              <w:spacing w:after="20" w:line="256.8" w:lineRule="auto"/>
+              <w:rPr>
+                <w:b w:val="1"/>
+              </w:rPr>
+            </w:pPr>
+            <w:r>
+              <w:rPr>
+                <w:b w:val="1"/>
+                <w:rtl w:val="0"/>
+              </w:rPr>
+              <w:t xml:space="preserve">Expected Output</w:t>
+            </w:r>
+          </w:p>
+        </w:tc>
+      </w:tr>
+      <w:tr>
+        <w:trPr>
+          <w:cantSplit w:val="0"/>
+          <w:trHeight w:val="1580" w:hRule="atLeast"/>
+          <w:tblHeader w:val="0"/>
+        </w:trPr>
+        <w:tc>
+          <w:tcPr>
+            <w:tcBorders>
+              <w:top w:color="000000" w:space="0" w:sz="0" w:val="nil"/>
+              <w:left w:color="000000" w:space="0" w:sz="8" w:val="single"/>
+              <w:bottom w:color="000000" w:space="0" w:sz="8" w:val="single"/>
+              <w:right w:color="000000" w:space="0" w:sz="8" w:val="single"/>
+            </w:tcBorders>
+            <w:shd w:fill="auto" w:val="clear"/>
+            <w:tcMar>
+              <w:top w:w="100.0" w:type="dxa"/>
+              <w:left w:w="100.0" w:type="dxa"/>
+              <w:bottom w:w="100.0" w:type="dxa"/>
+              <w:right w:w="100.0" w:type="dxa"/>
+            </w:tcMar>
+            <w:vAlign w:val="top"/>
+          </w:tcPr>
+          <w:p>
+            <w:pPr>
+              <w:spacing w:after="20" w:line="256.8" w:lineRule="auto"/>
+              <w:rPr>
+                <w:sz w:val="20"/>
+                <w:szCs w:val="20"/>
+              </w:rPr>
+            </w:pPr>
+            <w:r>
+              <w:rPr>
+                <w:sz w:val="20"/>
+                <w:szCs w:val="20"/>
+                <w:rtl w:val="0"/>
+              </w:rPr>
+              <w:t xml:space="preserve">TC-2001</w:t>
+            </w:r>
+          </w:p>
+        </w:tc>
+        <w:tc>
+          <w:tcPr>
+            <w:tcBorders>
+              <w:top w:color="000000" w:space="0" w:sz="0" w:val="nil"/>
+              <w:left w:color="000000" w:space="0" w:sz="0" w:val="nil"/>
+              <w:bottom w:color="000000" w:space="0" w:sz="8" w:val="single"/>
+              <w:right w:color="000000" w:space="0" w:sz="8" w:val="single"/>
+            </w:tcBorders>
+            <w:shd w:fill="auto" w:val="clear"/>
+            <w:tcMar>
+              <w:top w:w="100.0" w:type="dxa"/>
+              <w:left w:w="100.0" w:type="dxa"/>
+              <w:bottom w:w="100.0" w:type="dxa"/>
+              <w:right w:w="100.0" w:type="dxa"/>
+            </w:tcMar>
+            <w:vAlign w:val="top"/>
+          </w:tcPr>
+          <w:p>
+            <w:pPr>
+              <w:spacing w:after="20" w:line="256.8" w:lineRule="auto"/>
+              <w:ind w:right="80"/>
+              <w:rPr>
+                <w:sz w:val="20"/>
+                <w:szCs w:val="20"/>
+              </w:rPr>
+            </w:pPr>
+            <w:r>
+              <w:rPr>
+                <w:sz w:val="20"/>
+                <w:szCs w:val="20"/>
+                <w:rtl w:val="0"/>
+              </w:rPr>
+              <w:t xml:space="preserve">The user will be able to use their voice on the LEGO SPIKE Prime Hub to work for hotkeys.</w:t>
+            </w:r>
+          </w:p>
+        </w:tc>
+        <w:tc>
+          <w:tcPr>
+            <w:tcBorders>
+              <w:top w:color="000000" w:space="0" w:sz="0" w:val="nil"/>
+              <w:left w:color="000000" w:space="0" w:sz="0" w:val="nil"/>
+              <w:bottom w:color="000000" w:space="0" w:sz="8" w:val="single"/>
+              <w:right w:color="000000" w:space="0" w:sz="8" w:val="single"/>
+            </w:tcBorders>
+            <w:shd w:fill="auto" w:val="clear"/>
+            <w:tcMar>
+              <w:top w:w="100.0" w:type="dxa"/>
+              <w:left w:w="100.0" w:type="dxa"/>
+              <w:bottom w:w="100.0" w:type="dxa"/>
+              <w:right w:w="100.0" w:type="dxa"/>
+            </w:tcMar>
+            <w:vAlign w:val="top"/>
+          </w:tcPr>
+          <w:p>
+            <w:pPr>
+              <w:spacing w:after="20" w:line="256.8" w:lineRule="auto"/>
+              <w:rPr>
+                <w:sz w:val="20"/>
+                <w:szCs w:val="20"/>
+              </w:rPr>
+            </w:pPr>
+            <w:r>
+              <w:rPr>
+                <w:sz w:val="20"/>
+                <w:szCs w:val="20"/>
+                <w:rtl w:val="0"/>
+              </w:rPr>
+              <w:t xml:space="preserve">R-11</w:t>
+            </w:r>
+          </w:p>
+        </w:tc>
+        <w:tc>
+          <w:tcPr>
+            <w:tcBorders>
+              <w:top w:color="000000" w:space="0" w:sz="0" w:val="nil"/>
+              <w:left w:color="000000" w:space="0" w:sz="0" w:val="nil"/>
+              <w:bottom w:color="000000" w:space="0" w:sz="8" w:val="single"/>
+              <w:right w:color="000000" w:space="0" w:sz="8" w:val="single"/>
+            </w:tcBorders>
+            <w:shd w:fill="auto" w:val="clear"/>
+            <w:tcMar>
+              <w:top w:w="100.0" w:type="dxa"/>
+              <w:left w:w="100.0" w:type="dxa"/>
+              <w:bottom w:w="100.0" w:type="dxa"/>
+              <w:right w:w="100.0" w:type="dxa"/>
+            </w:tcMar>
+            <w:vAlign w:val="top"/>
+          </w:tcPr>
+          <w:p>
+            <w:pPr>
+              <w:spacing w:after="20" w:line="256.8" w:lineRule="auto"/>
+              <w:ind w:left="740" w:firstLine="0"/>
+              <w:rPr>
+                <w:sz w:val="20"/>
+                <w:szCs w:val="20"/>
+              </w:rPr>
+            </w:pPr>
+            <w:r>
+              <w:rPr>
+                <w:sz w:val="20"/>
+                <w:szCs w:val="20"/>
+                <w:rtl w:val="0"/>
+              </w:rPr>
+              <w:t xml:space="preserve">1.</w:t>
+            </w:r>
+            <w:r>
+              <w:rPr>
+                <w:sz w:val="14"/>
+                <w:szCs w:val="14"/>
+                <w:rtl w:val="0"/>
+              </w:rPr>
+              <w:t xml:space="preserve">      </w:t>
+            </w:r>
+            <w:r>
+              <w:rPr>
+                <w:sz w:val="20"/>
+                <w:szCs w:val="20"/>
+                <w:rtl w:val="0"/>
+              </w:rPr>
+              <w:t xml:space="preserve">Run “voice activation Hotkey”</w:t>
+            </w:r>
+          </w:p>
+          <w:p>
+            <w:pPr>
+              <w:spacing w:line="256.8" w:lineRule="auto"/>
+              <w:ind w:left="740" w:firstLine="0"/>
+              <w:rPr>
+                <w:sz w:val="20"/>
+                <w:szCs w:val="20"/>
+              </w:rPr>
+            </w:pPr>
+            <w:r>
+              <w:rPr>
+                <w:sz w:val="20"/>
+                <w:szCs w:val="20"/>
+                <w:rtl w:val="0"/>
+              </w:rPr>
+              <w:t xml:space="preserve">2.</w:t>
+            </w:r>
+            <w:r>
+              <w:rPr>
+                <w:sz w:val="14"/>
+                <w:szCs w:val="14"/>
+                <w:rtl w:val="0"/>
+              </w:rPr>
+              <w:t xml:space="preserve">      </w:t>
+            </w:r>
+            <w:r>
+              <w:rPr>
+                <w:sz w:val="20"/>
+                <w:szCs w:val="20"/>
+                <w:rtl w:val="0"/>
+              </w:rPr>
+              <w:t xml:space="preserve">Give the permission for microphone</w:t>
+            </w:r>
+          </w:p>
+        </w:tc>
+        <w:tc>
+          <w:tcPr>
+            <w:tcBorders>
+              <w:top w:color="000000" w:space="0" w:sz="0" w:val="nil"/>
+              <w:left w:color="000000" w:space="0" w:sz="0" w:val="nil"/>
+              <w:bottom w:color="000000" w:space="0" w:sz="8" w:val="single"/>
+              <w:right w:color="000000" w:space="0" w:sz="8" w:val="single"/>
+            </w:tcBorders>
+            <w:shd w:fill="auto" w:val="clear"/>
+            <w:tcMar>
+              <w:top w:w="100.0" w:type="dxa"/>
+              <w:left w:w="100.0" w:type="dxa"/>
+              <w:bottom w:w="100.0" w:type="dxa"/>
+              <w:right w:w="100.0" w:type="dxa"/>
+            </w:tcMar>
+            <w:vAlign w:val="top"/>
+          </w:tcPr>
+          <w:p>
+            <w:pPr>
+              <w:spacing w:after="20" w:line="256.8" w:lineRule="auto"/>
+              <w:rPr>
+                <w:sz w:val="20"/>
+                <w:szCs w:val="20"/>
+              </w:rPr>
+            </w:pPr>
+            <w:r>
+              <w:rPr>
+                <w:sz w:val="20"/>
+                <w:szCs w:val="20"/>
+                <w:rtl w:val="0"/>
+              </w:rPr>
+              <w:t xml:space="preserve">The selected option will let you perform a hotkey function for the LEGO SPIKE Prime Hub through speaking.</w:t>
+            </w:r>
+          </w:p>
+        </w:tc>
+      </w:tr>
+    </w:tbl>
+    <w:p>
+      <w:pPr>
         <w:pStyle w:val="Heading2"/>
         <w:keepNext w:val="0"/>
         <w:keepLines w:val="0"/>
@@ -10962,8 +11983,29 @@
           <w:szCs w:val="24"/>
         </w:rPr>
       </w:pPr>
-      <w:bookmarkStart w:colFirst="0" w:colLast="0" w:name="_vf57ywrr2qh" w:id="25"/>
-      <w:bookmarkEnd w:id="25"/>
+      <w:bookmarkStart w:colFirst="0" w:colLast="0" w:name="_6fisfjua4wll" w:id="27"/>
+      <w:bookmarkEnd w:id="27"/>
+      <w:r>
+        <w:rPr>
+          <w:rtl w:val="0"/>
+        </w:rPr>
+      </w:r>
+    </w:p>
+    <w:p>
+      <w:pPr>
+        <w:pStyle w:val="Heading2"/>
+        <w:keepNext w:val="0"/>
+        <w:keepLines w:val="0"/>
+        <w:spacing w:after="80" w:lineRule="auto"/>
+        <w:ind w:left="-20" w:firstLine="0"/>
+        <w:rPr>
+          <w:b w:val="1"/>
+          <w:sz w:val="24"/>
+          <w:szCs w:val="24"/>
+        </w:rPr>
+      </w:pPr>
+      <w:bookmarkStart w:colFirst="0" w:colLast="0" w:name="_wnlalilqzxm0" w:id="28"/>
+      <w:bookmarkEnd w:id="28"/>
       <w:r>
         <w:rPr>
           <w:b w:val="1"/>
@@ -10971,12 +12013,12 @@
           <w:szCs w:val="24"/>
           <w:rtl w:val="0"/>
         </w:rPr>
-        <w:t xml:space="preserve">4.2.9 Feature H9 Get Number Of Spaces</w:t>
+        <w:t xml:space="preserve">4.3.1 Feature H9 Get Number Of Spaces</w:t>
       </w:r>
     </w:p>
     <w:tbl>
       <w:tblPr>
-        <w:tblStyle w:val="Table11"/>
+        <w:tblStyle w:val="Table13"/>
         <w:tblW w:w="9360.0" w:type="dxa"/>
         <w:jc w:val="left"/>
         <w:tblBorders>
@@ -11597,8 +12639,8 @@
           <w:szCs w:val="24"/>
         </w:rPr>
       </w:pPr>
-      <w:bookmarkStart w:colFirst="0" w:colLast="0" w:name="_ou7hnelpakz3" w:id="26"/>
-      <w:bookmarkEnd w:id="26"/>
+      <w:bookmarkStart w:colFirst="0" w:colLast="0" w:name="_ou7hnelpakz3" w:id="29"/>
+      <w:bookmarkEnd w:id="29"/>
       <w:r>
         <w:rPr>
           <w:b w:val="1"/>
@@ -11606,12 +12648,12 @@
           <w:szCs w:val="24"/>
           <w:rtl w:val="0"/>
         </w:rPr>
-        <w:t xml:space="preserve">4.3.0 Feature H10 Get Line Number</w:t>
+        <w:t xml:space="preserve">4.3.2 Feature H10 Get Line Number</w:t>
       </w:r>
     </w:p>
     <w:tbl>
       <w:tblPr>
-        <w:tblStyle w:val="Table12"/>
+        <w:tblStyle w:val="Table14"/>
         <w:tblW w:w="9360.0" w:type="dxa"/>
         <w:jc w:val="left"/>
         <w:tblBorders>
@@ -12624,8 +13666,8 @@
           <w:szCs w:val="24"/>
         </w:rPr>
       </w:pPr>
-      <w:bookmarkStart w:colFirst="0" w:colLast="0" w:name="_ax2zanjrit3d" w:id="27"/>
-      <w:bookmarkEnd w:id="27"/>
+      <w:bookmarkStart w:colFirst="0" w:colLast="0" w:name="_ax2zanjrit3d" w:id="30"/>
+      <w:bookmarkEnd w:id="30"/>
       <w:r>
         <w:rPr>
           <w:b w:val="1"/>
@@ -12633,12 +13675,12 @@
           <w:szCs w:val="24"/>
           <w:rtl w:val="0"/>
         </w:rPr>
-        <w:t xml:space="preserve">4.3.1 Feature R10 Line Highlighter</w:t>
+        <w:t xml:space="preserve">4.3.3 Feature R10 Line Highlighter</w:t>
       </w:r>
     </w:p>
     <w:tbl>
       <w:tblPr>
-        <w:tblStyle w:val="Table13"/>
+        <w:tblStyle w:val="Table15"/>
         <w:tblW w:w="9360.0" w:type="dxa"/>
         <w:jc w:val="left"/>
         <w:tblBorders>
@@ -14976,8 +16018,8 @@
           <w:szCs w:val="34"/>
         </w:rPr>
       </w:pPr>
-      <w:bookmarkStart w:colFirst="0" w:colLast="0" w:name="_43p6dvx5iny4" w:id="28"/>
-      <w:bookmarkEnd w:id="28"/>
+      <w:bookmarkStart w:colFirst="0" w:colLast="0" w:name="_43p6dvx5iny4" w:id="31"/>
+      <w:bookmarkEnd w:id="31"/>
       <w:r>
         <w:rPr>
           <w:b w:val="1"/>
@@ -14985,14 +16027,1831 @@
           <w:szCs w:val="34"/>
           <w:rtl w:val="0"/>
         </w:rPr>
-        <w:t xml:space="preserve">4.3 </w:t>
+        <w:t xml:space="preserve">4.4 </w:t>
         <w:tab/>
         <w:t xml:space="preserve">Test Cases (White Box)</w:t>
       </w:r>
     </w:p>
     <w:tbl>
       <w:tblPr>
-        <w:tblStyle w:val="Table14"/>
+        <w:tblStyle w:val="Table16"/>
+        <w:tblW w:w="9360.000000000002" w:type="dxa"/>
+        <w:jc w:val="left"/>
+        <w:tblBorders>
+          <w:top w:color="000000" w:space="0" w:sz="0" w:val="nil"/>
+          <w:left w:color="000000" w:space="0" w:sz="0" w:val="nil"/>
+          <w:bottom w:color="000000" w:space="0" w:sz="0" w:val="nil"/>
+          <w:right w:color="000000" w:space="0" w:sz="0" w:val="nil"/>
+          <w:insideH w:color="000000" w:space="0" w:sz="0" w:val="nil"/>
+          <w:insideV w:color="000000" w:space="0" w:sz="0" w:val="nil"/>
+        </w:tblBorders>
+        <w:tblLayout w:type="fixed"/>
+        <w:tblLook w:val="0600"/>
+      </w:tblPr>
+      <w:tblGrid>
+        <w:gridCol w:w="1020.3337041156841"/>
+        <w:gridCol w:w="3571.1679644048945"/>
+        <w:gridCol w:w="2384.249165739711"/>
+        <w:gridCol w:w="2384.249165739711"/>
+        <w:tblGridChange w:id="0">
+          <w:tblGrid>
+            <w:gridCol w:w="1020.3337041156841"/>
+            <w:gridCol w:w="3571.1679644048945"/>
+            <w:gridCol w:w="2384.249165739711"/>
+            <w:gridCol w:w="2384.249165739711"/>
+          </w:tblGrid>
+        </w:tblGridChange>
+      </w:tblGrid>
+      <w:tr>
+        <w:trPr>
+          <w:cantSplit w:val="0"/>
+          <w:trHeight w:val="695" w:hRule="atLeast"/>
+          <w:tblHeader w:val="0"/>
+        </w:trPr>
+        <w:tc>
+          <w:tcPr>
+            <w:tcBorders>
+              <w:top w:color="000000" w:space="0" w:sz="8" w:val="single"/>
+              <w:left w:color="000000" w:space="0" w:sz="8" w:val="single"/>
+              <w:bottom w:color="000000" w:space="0" w:sz="8" w:val="single"/>
+              <w:right w:color="000000" w:space="0" w:sz="8" w:val="single"/>
+            </w:tcBorders>
+            <w:shd w:fill="cccccc" w:val="clear"/>
+            <w:tcMar>
+              <w:top w:w="100.0" w:type="dxa"/>
+              <w:left w:w="100.0" w:type="dxa"/>
+              <w:bottom w:w="100.0" w:type="dxa"/>
+              <w:right w:w="100.0" w:type="dxa"/>
+            </w:tcMar>
+            <w:vAlign w:val="top"/>
+          </w:tcPr>
+          <w:p>
+            <w:pPr>
+              <w:spacing w:after="20" w:line="256.8" w:lineRule="auto"/>
+              <w:rPr>
+                <w:b w:val="1"/>
+                <w:sz w:val="20"/>
+                <w:szCs w:val="20"/>
+              </w:rPr>
+            </w:pPr>
+            <w:r>
+              <w:rPr>
+                <w:b w:val="1"/>
+                <w:sz w:val="20"/>
+                <w:szCs w:val="20"/>
+                <w:rtl w:val="0"/>
+              </w:rPr>
+              <w:t xml:space="preserve">Test Case ID</w:t>
+            </w:r>
+          </w:p>
+        </w:tc>
+        <w:tc>
+          <w:tcPr>
+            <w:tcBorders>
+              <w:top w:color="000000" w:space="0" w:sz="8" w:val="single"/>
+              <w:left w:color="000000" w:space="0" w:sz="0" w:val="nil"/>
+              <w:bottom w:color="000000" w:space="0" w:sz="8" w:val="single"/>
+              <w:right w:color="000000" w:space="0" w:sz="8" w:val="single"/>
+            </w:tcBorders>
+            <w:shd w:fill="cccccc" w:val="clear"/>
+            <w:tcMar>
+              <w:top w:w="100.0" w:type="dxa"/>
+              <w:left w:w="100.0" w:type="dxa"/>
+              <w:bottom w:w="100.0" w:type="dxa"/>
+              <w:right w:w="100.0" w:type="dxa"/>
+            </w:tcMar>
+            <w:vAlign w:val="top"/>
+          </w:tcPr>
+          <w:p>
+            <w:pPr>
+              <w:spacing w:after="20" w:line="256.8" w:lineRule="auto"/>
+              <w:ind w:left="20" w:firstLine="0"/>
+              <w:rPr>
+                <w:b w:val="1"/>
+              </w:rPr>
+            </w:pPr>
+            <w:r>
+              <w:rPr>
+                <w:b w:val="1"/>
+                <w:rtl w:val="0"/>
+              </w:rPr>
+              <w:t xml:space="preserve">Description</w:t>
+            </w:r>
+          </w:p>
+        </w:tc>
+        <w:tc>
+          <w:tcPr>
+            <w:tcBorders>
+              <w:top w:color="000000" w:space="0" w:sz="8" w:val="single"/>
+              <w:left w:color="000000" w:space="0" w:sz="0" w:val="nil"/>
+              <w:bottom w:color="000000" w:space="0" w:sz="8" w:val="single"/>
+              <w:right w:color="000000" w:space="0" w:sz="8" w:val="single"/>
+            </w:tcBorders>
+            <w:shd w:fill="cccccc" w:val="clear"/>
+            <w:tcMar>
+              <w:top w:w="100.0" w:type="dxa"/>
+              <w:left w:w="100.0" w:type="dxa"/>
+              <w:bottom w:w="100.0" w:type="dxa"/>
+              <w:right w:w="100.0" w:type="dxa"/>
+            </w:tcMar>
+            <w:vAlign w:val="top"/>
+          </w:tcPr>
+          <w:p>
+            <w:pPr>
+              <w:spacing w:after="20" w:line="256.8" w:lineRule="auto"/>
+              <w:ind w:left="20" w:firstLine="0"/>
+              <w:rPr>
+                <w:b w:val="1"/>
+              </w:rPr>
+            </w:pPr>
+            <w:r>
+              <w:rPr>
+                <w:b w:val="1"/>
+                <w:rtl w:val="0"/>
+              </w:rPr>
+              <w:t xml:space="preserve">Direction/goals</w:t>
+            </w:r>
+          </w:p>
+        </w:tc>
+        <w:tc>
+          <w:tcPr>
+            <w:tcBorders>
+              <w:top w:color="000000" w:space="0" w:sz="8" w:val="single"/>
+              <w:left w:color="000000" w:space="0" w:sz="0" w:val="nil"/>
+              <w:bottom w:color="000000" w:space="0" w:sz="8" w:val="single"/>
+              <w:right w:color="000000" w:space="0" w:sz="8" w:val="single"/>
+            </w:tcBorders>
+            <w:shd w:fill="cccccc" w:val="clear"/>
+            <w:tcMar>
+              <w:top w:w="100.0" w:type="dxa"/>
+              <w:left w:w="100.0" w:type="dxa"/>
+              <w:bottom w:w="100.0" w:type="dxa"/>
+              <w:right w:w="100.0" w:type="dxa"/>
+            </w:tcMar>
+            <w:vAlign w:val="top"/>
+          </w:tcPr>
+          <w:p>
+            <w:pPr>
+              <w:spacing w:after="20" w:line="256.8" w:lineRule="auto"/>
+              <w:ind w:left="20" w:firstLine="0"/>
+              <w:rPr>
+                <w:b w:val="1"/>
+              </w:rPr>
+            </w:pPr>
+            <w:r>
+              <w:rPr>
+                <w:b w:val="1"/>
+                <w:rtl w:val="0"/>
+              </w:rPr>
+              <w:t xml:space="preserve">Expected Output</w:t>
+            </w:r>
+          </w:p>
+        </w:tc>
+      </w:tr>
+      <w:tr>
+        <w:trPr>
+          <w:cantSplit w:val="0"/>
+          <w:trHeight w:val="1160" w:hRule="atLeast"/>
+          <w:tblHeader w:val="0"/>
+        </w:trPr>
+        <w:tc>
+          <w:tcPr>
+            <w:tcBorders>
+              <w:top w:color="000000" w:space="0" w:sz="0" w:val="nil"/>
+              <w:left w:color="000000" w:space="0" w:sz="8" w:val="single"/>
+              <w:bottom w:color="000000" w:space="0" w:sz="8" w:val="single"/>
+              <w:right w:color="000000" w:space="0" w:sz="8" w:val="single"/>
+            </w:tcBorders>
+            <w:shd w:fill="auto" w:val="clear"/>
+            <w:tcMar>
+              <w:top w:w="100.0" w:type="dxa"/>
+              <w:left w:w="100.0" w:type="dxa"/>
+              <w:bottom w:w="100.0" w:type="dxa"/>
+              <w:right w:w="100.0" w:type="dxa"/>
+            </w:tcMar>
+            <w:vAlign w:val="top"/>
+          </w:tcPr>
+          <w:p>
+            <w:pPr>
+              <w:spacing w:after="20" w:line="256.8" w:lineRule="auto"/>
+              <w:rPr>
+                <w:sz w:val="20"/>
+                <w:szCs w:val="20"/>
+              </w:rPr>
+            </w:pPr>
+            <w:r>
+              <w:rPr>
+                <w:sz w:val="20"/>
+                <w:szCs w:val="20"/>
+                <w:rtl w:val="0"/>
+              </w:rPr>
+              <w:t xml:space="preserve">TC-2201</w:t>
+            </w:r>
+          </w:p>
+        </w:tc>
+        <w:tc>
+          <w:tcPr>
+            <w:tcBorders>
+              <w:top w:color="000000" w:space="0" w:sz="0" w:val="nil"/>
+              <w:left w:color="000000" w:space="0" w:sz="0" w:val="nil"/>
+              <w:bottom w:color="000000" w:space="0" w:sz="8" w:val="single"/>
+              <w:right w:color="000000" w:space="0" w:sz="8" w:val="single"/>
+            </w:tcBorders>
+            <w:shd w:fill="auto" w:val="clear"/>
+            <w:tcMar>
+              <w:top w:w="100.0" w:type="dxa"/>
+              <w:left w:w="100.0" w:type="dxa"/>
+              <w:bottom w:w="100.0" w:type="dxa"/>
+              <w:right w:w="100.0" w:type="dxa"/>
+            </w:tcMar>
+            <w:vAlign w:val="top"/>
+          </w:tcPr>
+          <w:p>
+            <w:pPr>
+              <w:spacing w:after="20" w:line="256.8" w:lineRule="auto"/>
+              <w:ind w:right="80"/>
+              <w:rPr>
+                <w:sz w:val="20"/>
+                <w:szCs w:val="20"/>
+              </w:rPr>
+            </w:pPr>
+            <w:r>
+              <w:rPr>
+                <w:sz w:val="20"/>
+                <w:szCs w:val="20"/>
+                <w:rtl w:val="0"/>
+              </w:rPr>
+              <w:t xml:space="preserve">The user will be able to use their voice on the LEGO SPIKE Prime Hub to work on functions.</w:t>
+            </w:r>
+          </w:p>
+        </w:tc>
+        <w:tc>
+          <w:tcPr>
+            <w:tcBorders>
+              <w:top w:color="000000" w:space="0" w:sz="0" w:val="nil"/>
+              <w:left w:color="000000" w:space="0" w:sz="0" w:val="nil"/>
+              <w:bottom w:color="000000" w:space="0" w:sz="8" w:val="single"/>
+              <w:right w:color="000000" w:space="0" w:sz="8" w:val="single"/>
+            </w:tcBorders>
+            <w:shd w:fill="auto" w:val="clear"/>
+            <w:tcMar>
+              <w:top w:w="100.0" w:type="dxa"/>
+              <w:left w:w="100.0" w:type="dxa"/>
+              <w:bottom w:w="100.0" w:type="dxa"/>
+              <w:right w:w="100.0" w:type="dxa"/>
+            </w:tcMar>
+            <w:vAlign w:val="top"/>
+          </w:tcPr>
+          <w:p>
+            <w:pPr>
+              <w:spacing w:after="20" w:line="256.8" w:lineRule="auto"/>
+              <w:ind w:left="20" w:firstLine="0"/>
+              <w:rPr>
+                <w:sz w:val="20"/>
+                <w:szCs w:val="20"/>
+              </w:rPr>
+            </w:pPr>
+            <w:r>
+              <w:rPr>
+                <w:sz w:val="20"/>
+                <w:szCs w:val="20"/>
+                <w:rtl w:val="0"/>
+              </w:rPr>
+              <w:t xml:space="preserve">This should be able to verify the speech and configure the function</w:t>
+            </w:r>
+          </w:p>
+        </w:tc>
+        <w:tc>
+          <w:tcPr>
+            <w:tcBorders>
+              <w:top w:color="000000" w:space="0" w:sz="0" w:val="nil"/>
+              <w:left w:color="000000" w:space="0" w:sz="0" w:val="nil"/>
+              <w:bottom w:color="000000" w:space="0" w:sz="8" w:val="single"/>
+              <w:right w:color="000000" w:space="0" w:sz="8" w:val="single"/>
+            </w:tcBorders>
+            <w:shd w:fill="auto" w:val="clear"/>
+            <w:tcMar>
+              <w:top w:w="100.0" w:type="dxa"/>
+              <w:left w:w="100.0" w:type="dxa"/>
+              <w:bottom w:w="100.0" w:type="dxa"/>
+              <w:right w:w="100.0" w:type="dxa"/>
+            </w:tcMar>
+            <w:vAlign w:val="top"/>
+          </w:tcPr>
+          <w:p>
+            <w:pPr>
+              <w:spacing w:after="20" w:line="256.8" w:lineRule="auto"/>
+              <w:ind w:left="20" w:firstLine="0"/>
+              <w:rPr>
+                <w:sz w:val="20"/>
+                <w:szCs w:val="20"/>
+              </w:rPr>
+            </w:pPr>
+            <w:r>
+              <w:rPr>
+                <w:sz w:val="20"/>
+                <w:szCs w:val="20"/>
+                <w:rtl w:val="0"/>
+              </w:rPr>
+              <w:t xml:space="preserve">Expected output should be that the function is getting written through speaking. Currently, the program is having some issues with accessing voice.</w:t>
+            </w:r>
+          </w:p>
+        </w:tc>
+      </w:tr>
+      <w:tr>
+        <w:trPr>
+          <w:cantSplit w:val="0"/>
+          <w:trHeight w:val="665" w:hRule="atLeast"/>
+          <w:tblHeader w:val="0"/>
+        </w:trPr>
+        <w:tc>
+          <w:tcPr>
+            <w:tcBorders>
+              <w:top w:color="000000" w:space="0" w:sz="0" w:val="nil"/>
+              <w:left w:color="000000" w:space="0" w:sz="8" w:val="single"/>
+              <w:bottom w:color="000000" w:space="0" w:sz="8" w:val="single"/>
+              <w:right w:color="000000" w:space="0" w:sz="8" w:val="single"/>
+            </w:tcBorders>
+            <w:shd w:fill="auto" w:val="clear"/>
+            <w:tcMar>
+              <w:top w:w="100.0" w:type="dxa"/>
+              <w:left w:w="100.0" w:type="dxa"/>
+              <w:bottom w:w="100.0" w:type="dxa"/>
+              <w:right w:w="100.0" w:type="dxa"/>
+            </w:tcMar>
+            <w:vAlign w:val="top"/>
+          </w:tcPr>
+          <w:p>
+            <w:pPr>
+              <w:spacing w:after="20" w:line="256.8" w:lineRule="auto"/>
+              <w:rPr>
+                <w:sz w:val="20"/>
+                <w:szCs w:val="20"/>
+              </w:rPr>
+            </w:pPr>
+            <w:r>
+              <w:rPr>
+                <w:sz w:val="20"/>
+                <w:szCs w:val="20"/>
+                <w:rtl w:val="0"/>
+              </w:rPr>
+              <w:t xml:space="preserve">TC-2202</w:t>
+            </w:r>
+          </w:p>
+        </w:tc>
+        <w:tc>
+          <w:tcPr>
+            <w:tcBorders>
+              <w:top w:color="000000" w:space="0" w:sz="0" w:val="nil"/>
+              <w:left w:color="000000" w:space="0" w:sz="0" w:val="nil"/>
+              <w:bottom w:color="000000" w:space="0" w:sz="8" w:val="single"/>
+              <w:right w:color="000000" w:space="0" w:sz="8" w:val="single"/>
+            </w:tcBorders>
+            <w:shd w:fill="auto" w:val="clear"/>
+            <w:tcMar>
+              <w:top w:w="100.0" w:type="dxa"/>
+              <w:left w:w="100.0" w:type="dxa"/>
+              <w:bottom w:w="100.0" w:type="dxa"/>
+              <w:right w:w="100.0" w:type="dxa"/>
+            </w:tcMar>
+            <w:vAlign w:val="top"/>
+          </w:tcPr>
+          <w:p>
+            <w:pPr>
+              <w:spacing w:after="20" w:line="256.8" w:lineRule="auto"/>
+              <w:ind w:right="80"/>
+              <w:rPr>
+                <w:sz w:val="20"/>
+                <w:szCs w:val="20"/>
+              </w:rPr>
+            </w:pPr>
+            <w:r>
+              <w:rPr>
+                <w:sz w:val="20"/>
+                <w:szCs w:val="20"/>
+                <w:rtl w:val="0"/>
+              </w:rPr>
+              <w:t xml:space="preserve">The user will be able to use their voice on the LEGO SPIKE Prime Hub to work for hotkeys.</w:t>
+            </w:r>
+          </w:p>
+        </w:tc>
+        <w:tc>
+          <w:tcPr>
+            <w:tcBorders>
+              <w:top w:color="000000" w:space="0" w:sz="0" w:val="nil"/>
+              <w:left w:color="000000" w:space="0" w:sz="0" w:val="nil"/>
+              <w:bottom w:color="000000" w:space="0" w:sz="8" w:val="single"/>
+              <w:right w:color="000000" w:space="0" w:sz="8" w:val="single"/>
+            </w:tcBorders>
+            <w:shd w:fill="auto" w:val="clear"/>
+            <w:tcMar>
+              <w:top w:w="100.0" w:type="dxa"/>
+              <w:left w:w="100.0" w:type="dxa"/>
+              <w:bottom w:w="100.0" w:type="dxa"/>
+              <w:right w:w="100.0" w:type="dxa"/>
+            </w:tcMar>
+            <w:vAlign w:val="top"/>
+          </w:tcPr>
+          <w:p>
+            <w:pPr>
+              <w:spacing w:after="20" w:line="256.8" w:lineRule="auto"/>
+              <w:ind w:left="20" w:firstLine="0"/>
+              <w:rPr>
+                <w:sz w:val="20"/>
+                <w:szCs w:val="20"/>
+              </w:rPr>
+            </w:pPr>
+            <w:r>
+              <w:rPr>
+                <w:sz w:val="20"/>
+                <w:szCs w:val="20"/>
+                <w:rtl w:val="0"/>
+              </w:rPr>
+              <w:t xml:space="preserve">This should be able to verify the voice and configure the hotkeys</w:t>
+            </w:r>
+          </w:p>
+        </w:tc>
+        <w:tc>
+          <w:tcPr>
+            <w:tcBorders>
+              <w:top w:color="000000" w:space="0" w:sz="0" w:val="nil"/>
+              <w:left w:color="000000" w:space="0" w:sz="0" w:val="nil"/>
+              <w:bottom w:color="000000" w:space="0" w:sz="8" w:val="single"/>
+              <w:right w:color="000000" w:space="0" w:sz="8" w:val="single"/>
+            </w:tcBorders>
+            <w:shd w:fill="auto" w:val="clear"/>
+            <w:tcMar>
+              <w:top w:w="100.0" w:type="dxa"/>
+              <w:left w:w="100.0" w:type="dxa"/>
+              <w:bottom w:w="100.0" w:type="dxa"/>
+              <w:right w:w="100.0" w:type="dxa"/>
+            </w:tcMar>
+            <w:vAlign w:val="top"/>
+          </w:tcPr>
+          <w:p>
+            <w:pPr>
+              <w:spacing w:after="20" w:line="256.8" w:lineRule="auto"/>
+              <w:ind w:left="20" w:firstLine="0"/>
+              <w:rPr>
+                <w:sz w:val="20"/>
+                <w:szCs w:val="20"/>
+              </w:rPr>
+            </w:pPr>
+            <w:r>
+              <w:rPr>
+                <w:sz w:val="20"/>
+                <w:szCs w:val="20"/>
+                <w:rtl w:val="0"/>
+              </w:rPr>
+              <w:t xml:space="preserve">Expected output should be that the following hotkey is accessed through speaking. Currently, the program is still having some issues with accessing voice.</w:t>
+            </w:r>
+          </w:p>
+        </w:tc>
+      </w:tr>
+      <w:tr>
+        <w:trPr>
+          <w:cantSplit w:val="0"/>
+          <w:trHeight w:val="665" w:hRule="atLeast"/>
+          <w:tblHeader w:val="0"/>
+        </w:trPr>
+        <w:tc>
+          <w:tcPr>
+            <w:tcBorders>
+              <w:top w:color="000000" w:space="0" w:sz="0" w:val="nil"/>
+              <w:left w:color="000000" w:space="0" w:sz="8" w:val="single"/>
+              <w:bottom w:color="000000" w:space="0" w:sz="8" w:val="single"/>
+              <w:right w:color="000000" w:space="0" w:sz="8" w:val="single"/>
+            </w:tcBorders>
+            <w:shd w:fill="auto" w:val="clear"/>
+            <w:tcMar>
+              <w:top w:w="100.0" w:type="dxa"/>
+              <w:left w:w="100.0" w:type="dxa"/>
+              <w:bottom w:w="100.0" w:type="dxa"/>
+              <w:right w:w="100.0" w:type="dxa"/>
+            </w:tcMar>
+            <w:vAlign w:val="top"/>
+          </w:tcPr>
+          <w:p>
+            <w:pPr>
+              <w:spacing w:after="160" w:line="256.8" w:lineRule="auto"/>
+              <w:rPr/>
+            </w:pPr>
+            <w:r>
+              <w:rPr>
+                <w:rtl w:val="0"/>
+              </w:rPr>
+              <w:t xml:space="preserve"> </w:t>
+            </w:r>
+          </w:p>
+        </w:tc>
+        <w:tc>
+          <w:tcPr>
+            <w:tcBorders>
+              <w:top w:color="000000" w:space="0" w:sz="0" w:val="nil"/>
+              <w:left w:color="000000" w:space="0" w:sz="0" w:val="nil"/>
+              <w:bottom w:color="000000" w:space="0" w:sz="8" w:val="single"/>
+              <w:right w:color="000000" w:space="0" w:sz="8" w:val="single"/>
+            </w:tcBorders>
+            <w:shd w:fill="auto" w:val="clear"/>
+            <w:tcMar>
+              <w:top w:w="100.0" w:type="dxa"/>
+              <w:left w:w="100.0" w:type="dxa"/>
+              <w:bottom w:w="100.0" w:type="dxa"/>
+              <w:right w:w="100.0" w:type="dxa"/>
+            </w:tcMar>
+            <w:vAlign w:val="top"/>
+          </w:tcPr>
+          <w:p>
+            <w:pPr>
+              <w:spacing w:after="160" w:line="256.8" w:lineRule="auto"/>
+              <w:rPr/>
+            </w:pPr>
+            <w:r>
+              <w:rPr>
+                <w:rtl w:val="0"/>
+              </w:rPr>
+              <w:t xml:space="preserve"> </w:t>
+            </w:r>
+          </w:p>
+        </w:tc>
+        <w:tc>
+          <w:tcPr>
+            <w:tcBorders>
+              <w:top w:color="000000" w:space="0" w:sz="0" w:val="nil"/>
+              <w:left w:color="000000" w:space="0" w:sz="0" w:val="nil"/>
+              <w:bottom w:color="000000" w:space="0" w:sz="8" w:val="single"/>
+              <w:right w:color="000000" w:space="0" w:sz="8" w:val="single"/>
+            </w:tcBorders>
+            <w:shd w:fill="auto" w:val="clear"/>
+            <w:tcMar>
+              <w:top w:w="100.0" w:type="dxa"/>
+              <w:left w:w="100.0" w:type="dxa"/>
+              <w:bottom w:w="100.0" w:type="dxa"/>
+              <w:right w:w="100.0" w:type="dxa"/>
+            </w:tcMar>
+            <w:vAlign w:val="top"/>
+          </w:tcPr>
+          <w:p>
+            <w:pPr>
+              <w:spacing w:after="160" w:line="256.8" w:lineRule="auto"/>
+              <w:rPr/>
+            </w:pPr>
+            <w:r>
+              <w:rPr>
+                <w:rtl w:val="0"/>
+              </w:rPr>
+              <w:t xml:space="preserve"> </w:t>
+            </w:r>
+          </w:p>
+        </w:tc>
+        <w:tc>
+          <w:tcPr>
+            <w:tcBorders>
+              <w:top w:color="000000" w:space="0" w:sz="0" w:val="nil"/>
+              <w:left w:color="000000" w:space="0" w:sz="0" w:val="nil"/>
+              <w:bottom w:color="000000" w:space="0" w:sz="8" w:val="single"/>
+              <w:right w:color="000000" w:space="0" w:sz="8" w:val="single"/>
+            </w:tcBorders>
+            <w:shd w:fill="auto" w:val="clear"/>
+            <w:tcMar>
+              <w:top w:w="100.0" w:type="dxa"/>
+              <w:left w:w="100.0" w:type="dxa"/>
+              <w:bottom w:w="100.0" w:type="dxa"/>
+              <w:right w:w="100.0" w:type="dxa"/>
+            </w:tcMar>
+            <w:vAlign w:val="top"/>
+          </w:tcPr>
+          <w:p>
+            <w:pPr>
+              <w:spacing w:after="160" w:line="256.8" w:lineRule="auto"/>
+              <w:rPr/>
+            </w:pPr>
+            <w:r>
+              <w:rPr>
+                <w:rtl w:val="0"/>
+              </w:rPr>
+            </w:r>
+          </w:p>
+        </w:tc>
+      </w:tr>
+    </w:tbl>
+    <w:p>
+      <w:pPr>
+        <w:pStyle w:val="Heading3"/>
+        <w:keepNext w:val="0"/>
+        <w:keepLines w:val="0"/>
+        <w:spacing w:before="280" w:lineRule="auto"/>
+        <w:rPr>
+          <w:b w:val="1"/>
+          <w:color w:val="000000"/>
+          <w:sz w:val="26"/>
+          <w:szCs w:val="26"/>
+        </w:rPr>
+      </w:pPr>
+      <w:bookmarkStart w:colFirst="0" w:colLast="0" w:name="_4xi7xap0wgj5" w:id="32"/>
+      <w:bookmarkEnd w:id="32"/>
+      <w:r>
+        <w:rPr>
+          <w:rtl w:val="0"/>
+        </w:rPr>
+      </w:r>
+    </w:p>
+    <w:p>
+      <w:pPr>
+        <w:pStyle w:val="Heading3"/>
+        <w:keepNext w:val="0"/>
+        <w:keepLines w:val="0"/>
+        <w:spacing w:before="280" w:lineRule="auto"/>
+        <w:rPr>
+          <w:b w:val="1"/>
+          <w:color w:val="000000"/>
+          <w:sz w:val="26"/>
+          <w:szCs w:val="26"/>
+        </w:rPr>
+      </w:pPr>
+      <w:bookmarkStart w:colFirst="0" w:colLast="0" w:name="_ipg0f5usl265" w:id="33"/>
+      <w:bookmarkEnd w:id="33"/>
+      <w:r>
+        <w:rPr>
+          <w:b w:val="1"/>
+          <w:color w:val="000000"/>
+          <w:sz w:val="26"/>
+          <w:szCs w:val="26"/>
+          <w:rtl w:val="0"/>
+        </w:rPr>
+        <w:t xml:space="preserve">4.4.1 Lexer</w:t>
+      </w:r>
+    </w:p>
+    <w:tbl>
+      <w:tblPr>
+        <w:tblStyle w:val="Table17"/>
+        <w:tblW w:w="9360.0" w:type="dxa"/>
+        <w:jc w:val="left"/>
+        <w:tblBorders>
+          <w:top w:color="000000" w:space="0" w:sz="0" w:val="nil"/>
+          <w:left w:color="000000" w:space="0" w:sz="0" w:val="nil"/>
+          <w:bottom w:color="000000" w:space="0" w:sz="0" w:val="nil"/>
+          <w:right w:color="000000" w:space="0" w:sz="0" w:val="nil"/>
+          <w:insideH w:color="000000" w:space="0" w:sz="0" w:val="nil"/>
+          <w:insideV w:color="000000" w:space="0" w:sz="0" w:val="nil"/>
+        </w:tblBorders>
+        <w:tblLayout w:type="fixed"/>
+        <w:tblLook w:val="0600"/>
+      </w:tblPr>
+      <w:tblGrid>
+        <w:gridCol w:w="1383.0447761194027"/>
+        <w:gridCol w:w="4777.791044776119"/>
+        <w:gridCol w:w="3199.1641791044776"/>
+        <w:tblGridChange w:id="0">
+          <w:tblGrid>
+            <w:gridCol w:w="1383.0447761194027"/>
+            <w:gridCol w:w="4777.791044776119"/>
+            <w:gridCol w:w="3199.1641791044776"/>
+          </w:tblGrid>
+        </w:tblGridChange>
+      </w:tblGrid>
+      <w:tr>
+        <w:trPr>
+          <w:cantSplit w:val="0"/>
+          <w:trHeight w:val="695" w:hRule="atLeast"/>
+          <w:tblHeader w:val="0"/>
+        </w:trPr>
+        <w:tc>
+          <w:tcPr>
+            <w:tcBorders>
+              <w:top w:color="000000" w:space="0" w:sz="8" w:val="single"/>
+              <w:left w:color="000000" w:space="0" w:sz="8" w:val="single"/>
+              <w:bottom w:color="000000" w:space="0" w:sz="8" w:val="single"/>
+              <w:right w:color="000000" w:space="0" w:sz="8" w:val="single"/>
+            </w:tcBorders>
+            <w:shd w:fill="cccccc" w:val="clear"/>
+            <w:tcMar>
+              <w:top w:w="100.0" w:type="dxa"/>
+              <w:left w:w="100.0" w:type="dxa"/>
+              <w:bottom w:w="100.0" w:type="dxa"/>
+              <w:right w:w="100.0" w:type="dxa"/>
+            </w:tcMar>
+            <w:vAlign w:val="top"/>
+          </w:tcPr>
+          <w:p>
+            <w:pPr>
+              <w:spacing w:after="20" w:line="256.8" w:lineRule="auto"/>
+              <w:rPr>
+                <w:b w:val="1"/>
+                <w:sz w:val="20"/>
+                <w:szCs w:val="20"/>
+              </w:rPr>
+            </w:pPr>
+            <w:r>
+              <w:rPr>
+                <w:b w:val="1"/>
+                <w:sz w:val="20"/>
+                <w:szCs w:val="20"/>
+                <w:rtl w:val="0"/>
+              </w:rPr>
+              <w:t xml:space="preserve">Test Case ID</w:t>
+            </w:r>
+          </w:p>
+        </w:tc>
+        <w:tc>
+          <w:tcPr>
+            <w:tcBorders>
+              <w:top w:color="000000" w:space="0" w:sz="8" w:val="single"/>
+              <w:left w:color="000000" w:space="0" w:sz="0" w:val="nil"/>
+              <w:bottom w:color="000000" w:space="0" w:sz="8" w:val="single"/>
+              <w:right w:color="000000" w:space="0" w:sz="8" w:val="single"/>
+            </w:tcBorders>
+            <w:shd w:fill="cccccc" w:val="clear"/>
+            <w:tcMar>
+              <w:top w:w="100.0" w:type="dxa"/>
+              <w:left w:w="100.0" w:type="dxa"/>
+              <w:bottom w:w="100.0" w:type="dxa"/>
+              <w:right w:w="100.0" w:type="dxa"/>
+            </w:tcMar>
+            <w:vAlign w:val="top"/>
+          </w:tcPr>
+          <w:p>
+            <w:pPr>
+              <w:spacing w:after="20" w:line="256.8" w:lineRule="auto"/>
+              <w:rPr>
+                <w:b w:val="1"/>
+              </w:rPr>
+            </w:pPr>
+            <w:r>
+              <w:rPr>
+                <w:b w:val="1"/>
+                <w:rtl w:val="0"/>
+              </w:rPr>
+              <w:t xml:space="preserve">Input</w:t>
+            </w:r>
+          </w:p>
+        </w:tc>
+        <w:tc>
+          <w:tcPr>
+            <w:tcBorders>
+              <w:top w:color="000000" w:space="0" w:sz="8" w:val="single"/>
+              <w:left w:color="000000" w:space="0" w:sz="0" w:val="nil"/>
+              <w:bottom w:color="000000" w:space="0" w:sz="8" w:val="single"/>
+              <w:right w:color="000000" w:space="0" w:sz="8" w:val="single"/>
+            </w:tcBorders>
+            <w:shd w:fill="cccccc" w:val="clear"/>
+            <w:tcMar>
+              <w:top w:w="100.0" w:type="dxa"/>
+              <w:left w:w="100.0" w:type="dxa"/>
+              <w:bottom w:w="100.0" w:type="dxa"/>
+              <w:right w:w="100.0" w:type="dxa"/>
+            </w:tcMar>
+            <w:vAlign w:val="top"/>
+          </w:tcPr>
+          <w:p>
+            <w:pPr>
+              <w:spacing w:after="20" w:line="256.8" w:lineRule="auto"/>
+              <w:ind w:left="20" w:firstLine="0"/>
+              <w:rPr>
+                <w:b w:val="1"/>
+              </w:rPr>
+            </w:pPr>
+            <w:r>
+              <w:rPr>
+                <w:b w:val="1"/>
+                <w:rtl w:val="0"/>
+              </w:rPr>
+              <w:t xml:space="preserve">Expected Output</w:t>
+            </w:r>
+          </w:p>
+        </w:tc>
+      </w:tr>
+      <w:tr>
+        <w:trPr>
+          <w:cantSplit w:val="0"/>
+          <w:trHeight w:val="1175" w:hRule="atLeast"/>
+          <w:tblHeader w:val="0"/>
+        </w:trPr>
+        <w:tc>
+          <w:tcPr>
+            <w:tcBorders>
+              <w:top w:color="000000" w:space="0" w:sz="0" w:val="nil"/>
+              <w:left w:color="000000" w:space="0" w:sz="8" w:val="single"/>
+              <w:bottom w:color="000000" w:space="0" w:sz="8" w:val="single"/>
+              <w:right w:color="000000" w:space="0" w:sz="8" w:val="single"/>
+            </w:tcBorders>
+            <w:shd w:fill="auto" w:val="clear"/>
+            <w:tcMar>
+              <w:top w:w="100.0" w:type="dxa"/>
+              <w:left w:w="100.0" w:type="dxa"/>
+              <w:bottom w:w="100.0" w:type="dxa"/>
+              <w:right w:w="100.0" w:type="dxa"/>
+            </w:tcMar>
+            <w:vAlign w:val="top"/>
+          </w:tcPr>
+          <w:p>
+            <w:pPr>
+              <w:spacing w:after="20" w:line="256.8" w:lineRule="auto"/>
+              <w:rPr>
+                <w:sz w:val="20"/>
+                <w:szCs w:val="20"/>
+              </w:rPr>
+            </w:pPr>
+            <w:r>
+              <w:rPr>
+                <w:sz w:val="20"/>
+                <w:szCs w:val="20"/>
+                <w:rtl w:val="0"/>
+              </w:rPr>
+              <w:t xml:space="preserve">TC-2001</w:t>
+            </w:r>
+          </w:p>
+        </w:tc>
+        <w:tc>
+          <w:tcPr>
+            <w:tcBorders>
+              <w:top w:color="000000" w:space="0" w:sz="0" w:val="nil"/>
+              <w:left w:color="000000" w:space="0" w:sz="0" w:val="nil"/>
+              <w:bottom w:color="000000" w:space="0" w:sz="8" w:val="single"/>
+              <w:right w:color="000000" w:space="0" w:sz="8" w:val="single"/>
+            </w:tcBorders>
+            <w:shd w:fill="auto" w:val="clear"/>
+            <w:tcMar>
+              <w:top w:w="100.0" w:type="dxa"/>
+              <w:left w:w="100.0" w:type="dxa"/>
+              <w:bottom w:w="100.0" w:type="dxa"/>
+              <w:right w:w="100.0" w:type="dxa"/>
+            </w:tcMar>
+            <w:vAlign w:val="top"/>
+          </w:tcPr>
+          <w:p>
+            <w:pPr>
+              <w:spacing w:after="20" w:line="256.8" w:lineRule="auto"/>
+              <w:rPr>
+                <w:sz w:val="20"/>
+                <w:szCs w:val="20"/>
+              </w:rPr>
+            </w:pPr>
+            <w:r>
+              <w:rPr>
+                <w:sz w:val="20"/>
+                <w:szCs w:val="20"/>
+                <w:rtl w:val="0"/>
+              </w:rPr>
+              <w:t xml:space="preserve">Empty Input</w:t>
+            </w:r>
+          </w:p>
+        </w:tc>
+        <w:tc>
+          <w:tcPr>
+            <w:tcBorders>
+              <w:top w:color="000000" w:space="0" w:sz="0" w:val="nil"/>
+              <w:left w:color="000000" w:space="0" w:sz="0" w:val="nil"/>
+              <w:bottom w:color="000000" w:space="0" w:sz="8" w:val="single"/>
+              <w:right w:color="000000" w:space="0" w:sz="8" w:val="single"/>
+            </w:tcBorders>
+            <w:shd w:fill="auto" w:val="clear"/>
+            <w:tcMar>
+              <w:top w:w="100.0" w:type="dxa"/>
+              <w:left w:w="100.0" w:type="dxa"/>
+              <w:bottom w:w="100.0" w:type="dxa"/>
+              <w:right w:w="100.0" w:type="dxa"/>
+            </w:tcMar>
+            <w:vAlign w:val="top"/>
+          </w:tcPr>
+          <w:p>
+            <w:pPr>
+              <w:spacing w:after="20" w:line="256.8" w:lineRule="auto"/>
+              <w:ind w:left="20" w:firstLine="0"/>
+              <w:rPr>
+                <w:sz w:val="20"/>
+                <w:szCs w:val="20"/>
+              </w:rPr>
+            </w:pPr>
+            <w:r>
+              <w:rPr>
+                <w:sz w:val="20"/>
+                <w:szCs w:val="20"/>
+                <w:rtl w:val="0"/>
+              </w:rPr>
+              <w:t xml:space="preserve">No Token</w:t>
+            </w:r>
+          </w:p>
+        </w:tc>
+      </w:tr>
+      <w:tr>
+        <w:trPr>
+          <w:cantSplit w:val="0"/>
+          <w:trHeight w:val="665" w:hRule="atLeast"/>
+          <w:tblHeader w:val="0"/>
+        </w:trPr>
+        <w:tc>
+          <w:tcPr>
+            <w:tcBorders>
+              <w:top w:color="000000" w:space="0" w:sz="0" w:val="nil"/>
+              <w:left w:color="000000" w:space="0" w:sz="8" w:val="single"/>
+              <w:bottom w:color="000000" w:space="0" w:sz="8" w:val="single"/>
+              <w:right w:color="000000" w:space="0" w:sz="8" w:val="single"/>
+            </w:tcBorders>
+            <w:shd w:fill="auto" w:val="clear"/>
+            <w:tcMar>
+              <w:top w:w="100.0" w:type="dxa"/>
+              <w:left w:w="100.0" w:type="dxa"/>
+              <w:bottom w:w="100.0" w:type="dxa"/>
+              <w:right w:w="100.0" w:type="dxa"/>
+            </w:tcMar>
+            <w:vAlign w:val="top"/>
+          </w:tcPr>
+          <w:p>
+            <w:pPr>
+              <w:spacing w:after="20" w:line="256.8" w:lineRule="auto"/>
+              <w:rPr>
+                <w:sz w:val="20"/>
+                <w:szCs w:val="20"/>
+              </w:rPr>
+            </w:pPr>
+            <w:r>
+              <w:rPr>
+                <w:sz w:val="20"/>
+                <w:szCs w:val="20"/>
+                <w:rtl w:val="0"/>
+              </w:rPr>
+              <w:t xml:space="preserve">TC-2002</w:t>
+            </w:r>
+          </w:p>
+        </w:tc>
+        <w:tc>
+          <w:tcPr>
+            <w:tcBorders>
+              <w:top w:color="000000" w:space="0" w:sz="0" w:val="nil"/>
+              <w:left w:color="000000" w:space="0" w:sz="0" w:val="nil"/>
+              <w:bottom w:color="000000" w:space="0" w:sz="8" w:val="single"/>
+              <w:right w:color="000000" w:space="0" w:sz="8" w:val="single"/>
+            </w:tcBorders>
+            <w:shd w:fill="auto" w:val="clear"/>
+            <w:tcMar>
+              <w:top w:w="100.0" w:type="dxa"/>
+              <w:left w:w="100.0" w:type="dxa"/>
+              <w:bottom w:w="100.0" w:type="dxa"/>
+              <w:right w:w="100.0" w:type="dxa"/>
+            </w:tcMar>
+            <w:vAlign w:val="top"/>
+          </w:tcPr>
+          <w:p>
+            <w:pPr>
+              <w:spacing w:after="20" w:line="256.8" w:lineRule="auto"/>
+              <w:rPr>
+                <w:sz w:val="20"/>
+                <w:szCs w:val="20"/>
+              </w:rPr>
+            </w:pPr>
+            <w:r>
+              <w:rPr>
+                <w:sz w:val="20"/>
+                <w:szCs w:val="20"/>
+                <w:rtl w:val="0"/>
+              </w:rPr>
+              <w:t xml:space="preserve">Undefined</w:t>
+            </w:r>
+          </w:p>
+        </w:tc>
+        <w:tc>
+          <w:tcPr>
+            <w:tcBorders>
+              <w:top w:color="000000" w:space="0" w:sz="0" w:val="nil"/>
+              <w:left w:color="000000" w:space="0" w:sz="0" w:val="nil"/>
+              <w:bottom w:color="000000" w:space="0" w:sz="8" w:val="single"/>
+              <w:right w:color="000000" w:space="0" w:sz="8" w:val="single"/>
+            </w:tcBorders>
+            <w:shd w:fill="auto" w:val="clear"/>
+            <w:tcMar>
+              <w:top w:w="100.0" w:type="dxa"/>
+              <w:left w:w="100.0" w:type="dxa"/>
+              <w:bottom w:w="100.0" w:type="dxa"/>
+              <w:right w:w="100.0" w:type="dxa"/>
+            </w:tcMar>
+            <w:vAlign w:val="top"/>
+          </w:tcPr>
+          <w:p>
+            <w:pPr>
+              <w:spacing w:after="20" w:line="256.8" w:lineRule="auto"/>
+              <w:ind w:left="20" w:firstLine="0"/>
+              <w:rPr>
+                <w:sz w:val="20"/>
+                <w:szCs w:val="20"/>
+              </w:rPr>
+            </w:pPr>
+            <w:r>
+              <w:rPr>
+                <w:sz w:val="20"/>
+                <w:szCs w:val="20"/>
+                <w:rtl w:val="0"/>
+              </w:rPr>
+              <w:t xml:space="preserve">No Token</w:t>
+            </w:r>
+          </w:p>
+        </w:tc>
+      </w:tr>
+      <w:tr>
+        <w:trPr>
+          <w:cantSplit w:val="0"/>
+          <w:trHeight w:val="665" w:hRule="atLeast"/>
+          <w:tblHeader w:val="0"/>
+        </w:trPr>
+        <w:tc>
+          <w:tcPr>
+            <w:tcBorders>
+              <w:top w:color="000000" w:space="0" w:sz="0" w:val="nil"/>
+              <w:left w:color="000000" w:space="0" w:sz="8" w:val="single"/>
+              <w:bottom w:color="000000" w:space="0" w:sz="8" w:val="single"/>
+              <w:right w:color="000000" w:space="0" w:sz="8" w:val="single"/>
+            </w:tcBorders>
+            <w:shd w:fill="auto" w:val="clear"/>
+            <w:tcMar>
+              <w:top w:w="100.0" w:type="dxa"/>
+              <w:left w:w="100.0" w:type="dxa"/>
+              <w:bottom w:w="100.0" w:type="dxa"/>
+              <w:right w:w="100.0" w:type="dxa"/>
+            </w:tcMar>
+            <w:vAlign w:val="top"/>
+          </w:tcPr>
+          <w:p>
+            <w:pPr>
+              <w:spacing w:after="20" w:line="256.8" w:lineRule="auto"/>
+              <w:rPr>
+                <w:sz w:val="20"/>
+                <w:szCs w:val="20"/>
+              </w:rPr>
+            </w:pPr>
+            <w:r>
+              <w:rPr>
+                <w:sz w:val="20"/>
+                <w:szCs w:val="20"/>
+                <w:rtl w:val="0"/>
+              </w:rPr>
+              <w:t xml:space="preserve">TC-2003</w:t>
+            </w:r>
+          </w:p>
+        </w:tc>
+        <w:tc>
+          <w:tcPr>
+            <w:tcBorders>
+              <w:top w:color="000000" w:space="0" w:sz="0" w:val="nil"/>
+              <w:left w:color="000000" w:space="0" w:sz="0" w:val="nil"/>
+              <w:bottom w:color="000000" w:space="0" w:sz="8" w:val="single"/>
+              <w:right w:color="000000" w:space="0" w:sz="8" w:val="single"/>
+            </w:tcBorders>
+            <w:shd w:fill="auto" w:val="clear"/>
+            <w:tcMar>
+              <w:top w:w="100.0" w:type="dxa"/>
+              <w:left w:w="100.0" w:type="dxa"/>
+              <w:bottom w:w="100.0" w:type="dxa"/>
+              <w:right w:w="100.0" w:type="dxa"/>
+            </w:tcMar>
+            <w:vAlign w:val="top"/>
+          </w:tcPr>
+          <w:p>
+            <w:pPr>
+              <w:spacing w:after="20" w:line="256.8" w:lineRule="auto"/>
+              <w:rPr>
+                <w:sz w:val="20"/>
+                <w:szCs w:val="20"/>
+              </w:rPr>
+            </w:pPr>
+            <w:r>
+              <w:rPr>
+                <w:sz w:val="20"/>
+                <w:szCs w:val="20"/>
+                <w:rtl w:val="0"/>
+              </w:rPr>
+              <w:t xml:space="preserve">Whitespace only</w:t>
+            </w:r>
+          </w:p>
+        </w:tc>
+        <w:tc>
+          <w:tcPr>
+            <w:tcBorders>
+              <w:top w:color="000000" w:space="0" w:sz="0" w:val="nil"/>
+              <w:left w:color="000000" w:space="0" w:sz="0" w:val="nil"/>
+              <w:bottom w:color="000000" w:space="0" w:sz="8" w:val="single"/>
+              <w:right w:color="000000" w:space="0" w:sz="8" w:val="single"/>
+            </w:tcBorders>
+            <w:shd w:fill="auto" w:val="clear"/>
+            <w:tcMar>
+              <w:top w:w="100.0" w:type="dxa"/>
+              <w:left w:w="100.0" w:type="dxa"/>
+              <w:bottom w:w="100.0" w:type="dxa"/>
+              <w:right w:w="100.0" w:type="dxa"/>
+            </w:tcMar>
+            <w:vAlign w:val="top"/>
+          </w:tcPr>
+          <w:p>
+            <w:pPr>
+              <w:spacing w:after="20" w:line="256.8" w:lineRule="auto"/>
+              <w:ind w:left="20" w:firstLine="0"/>
+              <w:rPr>
+                <w:sz w:val="20"/>
+                <w:szCs w:val="20"/>
+              </w:rPr>
+            </w:pPr>
+            <w:r>
+              <w:rPr>
+                <w:sz w:val="20"/>
+                <w:szCs w:val="20"/>
+                <w:rtl w:val="0"/>
+              </w:rPr>
+              <w:t xml:space="preserve">No Token</w:t>
+            </w:r>
+          </w:p>
+        </w:tc>
+      </w:tr>
+      <w:tr>
+        <w:trPr>
+          <w:cantSplit w:val="0"/>
+          <w:trHeight w:val="665" w:hRule="atLeast"/>
+          <w:tblHeader w:val="0"/>
+        </w:trPr>
+        <w:tc>
+          <w:tcPr>
+            <w:tcBorders>
+              <w:top w:color="000000" w:space="0" w:sz="0" w:val="nil"/>
+              <w:left w:color="000000" w:space="0" w:sz="8" w:val="single"/>
+              <w:bottom w:color="000000" w:space="0" w:sz="8" w:val="single"/>
+              <w:right w:color="000000" w:space="0" w:sz="8" w:val="single"/>
+            </w:tcBorders>
+            <w:shd w:fill="auto" w:val="clear"/>
+            <w:tcMar>
+              <w:top w:w="100.0" w:type="dxa"/>
+              <w:left w:w="100.0" w:type="dxa"/>
+              <w:bottom w:w="100.0" w:type="dxa"/>
+              <w:right w:w="100.0" w:type="dxa"/>
+            </w:tcMar>
+            <w:vAlign w:val="top"/>
+          </w:tcPr>
+          <w:p>
+            <w:pPr>
+              <w:spacing w:after="20" w:line="256.8" w:lineRule="auto"/>
+              <w:rPr>
+                <w:sz w:val="20"/>
+                <w:szCs w:val="20"/>
+              </w:rPr>
+            </w:pPr>
+            <w:r>
+              <w:rPr>
+                <w:sz w:val="20"/>
+                <w:szCs w:val="20"/>
+                <w:rtl w:val="0"/>
+              </w:rPr>
+              <w:t xml:space="preserve">TC-2004</w:t>
+            </w:r>
+          </w:p>
+        </w:tc>
+        <w:tc>
+          <w:tcPr>
+            <w:tcBorders>
+              <w:top w:color="000000" w:space="0" w:sz="0" w:val="nil"/>
+              <w:left w:color="000000" w:space="0" w:sz="0" w:val="nil"/>
+              <w:bottom w:color="000000" w:space="0" w:sz="8" w:val="single"/>
+              <w:right w:color="000000" w:space="0" w:sz="8" w:val="single"/>
+            </w:tcBorders>
+            <w:shd w:fill="auto" w:val="clear"/>
+            <w:tcMar>
+              <w:top w:w="100.0" w:type="dxa"/>
+              <w:left w:w="100.0" w:type="dxa"/>
+              <w:bottom w:w="100.0" w:type="dxa"/>
+              <w:right w:w="100.0" w:type="dxa"/>
+            </w:tcMar>
+            <w:vAlign w:val="top"/>
+          </w:tcPr>
+          <w:p>
+            <w:pPr>
+              <w:spacing w:after="20" w:line="256.8" w:lineRule="auto"/>
+              <w:rPr>
+                <w:sz w:val="20"/>
+                <w:szCs w:val="20"/>
+              </w:rPr>
+            </w:pPr>
+            <w:r>
+              <w:rPr>
+                <w:sz w:val="20"/>
+                <w:szCs w:val="20"/>
+                <w:rtl w:val="0"/>
+              </w:rPr>
+              <w:t xml:space="preserve">Comment only</w:t>
+            </w:r>
+          </w:p>
+        </w:tc>
+        <w:tc>
+          <w:tcPr>
+            <w:tcBorders>
+              <w:top w:color="000000" w:space="0" w:sz="0" w:val="nil"/>
+              <w:left w:color="000000" w:space="0" w:sz="0" w:val="nil"/>
+              <w:bottom w:color="000000" w:space="0" w:sz="8" w:val="single"/>
+              <w:right w:color="000000" w:space="0" w:sz="8" w:val="single"/>
+            </w:tcBorders>
+            <w:shd w:fill="auto" w:val="clear"/>
+            <w:tcMar>
+              <w:top w:w="100.0" w:type="dxa"/>
+              <w:left w:w="100.0" w:type="dxa"/>
+              <w:bottom w:w="100.0" w:type="dxa"/>
+              <w:right w:w="100.0" w:type="dxa"/>
+            </w:tcMar>
+            <w:vAlign w:val="top"/>
+          </w:tcPr>
+          <w:p>
+            <w:pPr>
+              <w:spacing w:after="20" w:line="256.8" w:lineRule="auto"/>
+              <w:ind w:left="20" w:firstLine="0"/>
+              <w:rPr>
+                <w:sz w:val="20"/>
+                <w:szCs w:val="20"/>
+              </w:rPr>
+            </w:pPr>
+            <w:r>
+              <w:rPr>
+                <w:sz w:val="20"/>
+                <w:szCs w:val="20"/>
+                <w:rtl w:val="0"/>
+              </w:rPr>
+              <w:t xml:space="preserve">COMMENT Token containing contents of comment</w:t>
+            </w:r>
+          </w:p>
+        </w:tc>
+      </w:tr>
+      <w:tr>
+        <w:trPr>
+          <w:cantSplit w:val="0"/>
+          <w:trHeight w:val="665" w:hRule="atLeast"/>
+          <w:tblHeader w:val="0"/>
+        </w:trPr>
+        <w:tc>
+          <w:tcPr>
+            <w:tcBorders>
+              <w:top w:color="000000" w:space="0" w:sz="0" w:val="nil"/>
+              <w:left w:color="000000" w:space="0" w:sz="8" w:val="single"/>
+              <w:bottom w:color="000000" w:space="0" w:sz="8" w:val="single"/>
+              <w:right w:color="000000" w:space="0" w:sz="8" w:val="single"/>
+            </w:tcBorders>
+            <w:shd w:fill="auto" w:val="clear"/>
+            <w:tcMar>
+              <w:top w:w="100.0" w:type="dxa"/>
+              <w:left w:w="100.0" w:type="dxa"/>
+              <w:bottom w:w="100.0" w:type="dxa"/>
+              <w:right w:w="100.0" w:type="dxa"/>
+            </w:tcMar>
+            <w:vAlign w:val="top"/>
+          </w:tcPr>
+          <w:p>
+            <w:pPr>
+              <w:spacing w:after="20" w:line="256.8" w:lineRule="auto"/>
+              <w:rPr>
+                <w:sz w:val="20"/>
+                <w:szCs w:val="20"/>
+              </w:rPr>
+            </w:pPr>
+            <w:r>
+              <w:rPr>
+                <w:sz w:val="20"/>
+                <w:szCs w:val="20"/>
+                <w:rtl w:val="0"/>
+              </w:rPr>
+              <w:t xml:space="preserve">TC-2005</w:t>
+            </w:r>
+          </w:p>
+        </w:tc>
+        <w:tc>
+          <w:tcPr>
+            <w:tcBorders>
+              <w:top w:color="000000" w:space="0" w:sz="0" w:val="nil"/>
+              <w:left w:color="000000" w:space="0" w:sz="0" w:val="nil"/>
+              <w:bottom w:color="000000" w:space="0" w:sz="8" w:val="single"/>
+              <w:right w:color="000000" w:space="0" w:sz="8" w:val="single"/>
+            </w:tcBorders>
+            <w:shd w:fill="auto" w:val="clear"/>
+            <w:tcMar>
+              <w:top w:w="100.0" w:type="dxa"/>
+              <w:left w:w="100.0" w:type="dxa"/>
+              <w:bottom w:w="100.0" w:type="dxa"/>
+              <w:right w:w="100.0" w:type="dxa"/>
+            </w:tcMar>
+            <w:vAlign w:val="top"/>
+          </w:tcPr>
+          <w:p>
+            <w:pPr>
+              <w:spacing w:after="20" w:line="256.8" w:lineRule="auto"/>
+              <w:rPr>
+                <w:sz w:val="20"/>
+                <w:szCs w:val="20"/>
+              </w:rPr>
+            </w:pPr>
+            <w:r>
+              <w:rPr>
+                <w:sz w:val="20"/>
+                <w:szCs w:val="20"/>
+                <w:rtl w:val="0"/>
+              </w:rPr>
+              <w:t xml:space="preserve">Single Statement</w:t>
+            </w:r>
+          </w:p>
+        </w:tc>
+        <w:tc>
+          <w:tcPr>
+            <w:tcBorders>
+              <w:top w:color="000000" w:space="0" w:sz="0" w:val="nil"/>
+              <w:left w:color="000000" w:space="0" w:sz="0" w:val="nil"/>
+              <w:bottom w:color="000000" w:space="0" w:sz="8" w:val="single"/>
+              <w:right w:color="000000" w:space="0" w:sz="8" w:val="single"/>
+            </w:tcBorders>
+            <w:shd w:fill="auto" w:val="clear"/>
+            <w:tcMar>
+              <w:top w:w="100.0" w:type="dxa"/>
+              <w:left w:w="100.0" w:type="dxa"/>
+              <w:bottom w:w="100.0" w:type="dxa"/>
+              <w:right w:w="100.0" w:type="dxa"/>
+            </w:tcMar>
+            <w:vAlign w:val="top"/>
+          </w:tcPr>
+          <w:p>
+            <w:pPr>
+              <w:spacing w:after="20" w:line="256.8" w:lineRule="auto"/>
+              <w:ind w:left="20" w:firstLine="0"/>
+              <w:rPr>
+                <w:sz w:val="20"/>
+                <w:szCs w:val="20"/>
+              </w:rPr>
+            </w:pPr>
+            <w:r>
+              <w:rPr>
+                <w:sz w:val="20"/>
+                <w:szCs w:val="20"/>
+                <w:rtl w:val="0"/>
+              </w:rPr>
+              <w:t xml:space="preserve">STATEMENT Token containing contents of statement</w:t>
+            </w:r>
+          </w:p>
+        </w:tc>
+      </w:tr>
+      <w:tr>
+        <w:trPr>
+          <w:cantSplit w:val="0"/>
+          <w:trHeight w:val="875" w:hRule="atLeast"/>
+          <w:tblHeader w:val="0"/>
+        </w:trPr>
+        <w:tc>
+          <w:tcPr>
+            <w:tcBorders>
+              <w:top w:color="000000" w:space="0" w:sz="0" w:val="nil"/>
+              <w:left w:color="000000" w:space="0" w:sz="8" w:val="single"/>
+              <w:bottom w:color="000000" w:space="0" w:sz="8" w:val="single"/>
+              <w:right w:color="000000" w:space="0" w:sz="8" w:val="single"/>
+            </w:tcBorders>
+            <w:shd w:fill="auto" w:val="clear"/>
+            <w:tcMar>
+              <w:top w:w="100.0" w:type="dxa"/>
+              <w:left w:w="100.0" w:type="dxa"/>
+              <w:bottom w:w="100.0" w:type="dxa"/>
+              <w:right w:w="100.0" w:type="dxa"/>
+            </w:tcMar>
+            <w:vAlign w:val="top"/>
+          </w:tcPr>
+          <w:p>
+            <w:pPr>
+              <w:spacing w:after="20" w:line="256.8" w:lineRule="auto"/>
+              <w:rPr>
+                <w:sz w:val="20"/>
+                <w:szCs w:val="20"/>
+              </w:rPr>
+            </w:pPr>
+            <w:r>
+              <w:rPr>
+                <w:sz w:val="20"/>
+                <w:szCs w:val="20"/>
+                <w:rtl w:val="0"/>
+              </w:rPr>
+              <w:t xml:space="preserve">TC-2006</w:t>
+            </w:r>
+          </w:p>
+        </w:tc>
+        <w:tc>
+          <w:tcPr>
+            <w:tcBorders>
+              <w:top w:color="000000" w:space="0" w:sz="0" w:val="nil"/>
+              <w:left w:color="000000" w:space="0" w:sz="0" w:val="nil"/>
+              <w:bottom w:color="000000" w:space="0" w:sz="8" w:val="single"/>
+              <w:right w:color="000000" w:space="0" w:sz="8" w:val="single"/>
+            </w:tcBorders>
+            <w:shd w:fill="auto" w:val="clear"/>
+            <w:tcMar>
+              <w:top w:w="100.0" w:type="dxa"/>
+              <w:left w:w="100.0" w:type="dxa"/>
+              <w:bottom w:w="100.0" w:type="dxa"/>
+              <w:right w:w="100.0" w:type="dxa"/>
+            </w:tcMar>
+            <w:vAlign w:val="top"/>
+          </w:tcPr>
+          <w:p>
+            <w:pPr>
+              <w:spacing w:after="20" w:line="256.8" w:lineRule="auto"/>
+              <w:rPr>
+                <w:sz w:val="20"/>
+                <w:szCs w:val="20"/>
+              </w:rPr>
+            </w:pPr>
+            <w:r>
+              <w:rPr>
+                <w:sz w:val="20"/>
+                <w:szCs w:val="20"/>
+                <w:rtl w:val="0"/>
+              </w:rPr>
+              <w:t xml:space="preserve">getIndent() accuracy for spaces and tabs</w:t>
+            </w:r>
+          </w:p>
+        </w:tc>
+        <w:tc>
+          <w:tcPr>
+            <w:tcBorders>
+              <w:top w:color="000000" w:space="0" w:sz="0" w:val="nil"/>
+              <w:left w:color="000000" w:space="0" w:sz="0" w:val="nil"/>
+              <w:bottom w:color="000000" w:space="0" w:sz="8" w:val="single"/>
+              <w:right w:color="000000" w:space="0" w:sz="8" w:val="single"/>
+            </w:tcBorders>
+            <w:shd w:fill="auto" w:val="clear"/>
+            <w:tcMar>
+              <w:top w:w="100.0" w:type="dxa"/>
+              <w:left w:w="100.0" w:type="dxa"/>
+              <w:bottom w:w="100.0" w:type="dxa"/>
+              <w:right w:w="100.0" w:type="dxa"/>
+            </w:tcMar>
+            <w:vAlign w:val="top"/>
+          </w:tcPr>
+          <w:p>
+            <w:pPr>
+              <w:spacing w:after="20" w:line="256.8" w:lineRule="auto"/>
+              <w:ind w:left="20" w:right="100" w:firstLine="0"/>
+              <w:rPr>
+                <w:sz w:val="20"/>
+                <w:szCs w:val="20"/>
+              </w:rPr>
+            </w:pPr>
+            <w:r>
+              <w:rPr>
+                <w:sz w:val="20"/>
+                <w:szCs w:val="20"/>
+                <w:rtl w:val="0"/>
+              </w:rPr>
+              <w:t xml:space="preserve">Tokens with appropriate level of indent</w:t>
+            </w:r>
+          </w:p>
+        </w:tc>
+      </w:tr>
+      <w:tr>
+        <w:trPr>
+          <w:cantSplit w:val="0"/>
+          <w:trHeight w:val="665" w:hRule="atLeast"/>
+          <w:tblHeader w:val="0"/>
+        </w:trPr>
+        <w:tc>
+          <w:tcPr>
+            <w:tcBorders>
+              <w:top w:color="000000" w:space="0" w:sz="0" w:val="nil"/>
+              <w:left w:color="000000" w:space="0" w:sz="8" w:val="single"/>
+              <w:bottom w:color="000000" w:space="0" w:sz="8" w:val="single"/>
+              <w:right w:color="000000" w:space="0" w:sz="8" w:val="single"/>
+            </w:tcBorders>
+            <w:shd w:fill="auto" w:val="clear"/>
+            <w:tcMar>
+              <w:top w:w="100.0" w:type="dxa"/>
+              <w:left w:w="100.0" w:type="dxa"/>
+              <w:bottom w:w="100.0" w:type="dxa"/>
+              <w:right w:w="100.0" w:type="dxa"/>
+            </w:tcMar>
+            <w:vAlign w:val="top"/>
+          </w:tcPr>
+          <w:p>
+            <w:pPr>
+              <w:spacing w:after="20" w:line="256.8" w:lineRule="auto"/>
+              <w:rPr>
+                <w:sz w:val="20"/>
+                <w:szCs w:val="20"/>
+              </w:rPr>
+            </w:pPr>
+            <w:r>
+              <w:rPr>
+                <w:sz w:val="20"/>
+                <w:szCs w:val="20"/>
+                <w:rtl w:val="0"/>
+              </w:rPr>
+              <w:t xml:space="preserve">TC-2007</w:t>
+            </w:r>
+          </w:p>
+        </w:tc>
+        <w:tc>
+          <w:tcPr>
+            <w:tcBorders>
+              <w:top w:color="000000" w:space="0" w:sz="0" w:val="nil"/>
+              <w:left w:color="000000" w:space="0" w:sz="0" w:val="nil"/>
+              <w:bottom w:color="000000" w:space="0" w:sz="8" w:val="single"/>
+              <w:right w:color="000000" w:space="0" w:sz="8" w:val="single"/>
+            </w:tcBorders>
+            <w:shd w:fill="auto" w:val="clear"/>
+            <w:tcMar>
+              <w:top w:w="100.0" w:type="dxa"/>
+              <w:left w:w="100.0" w:type="dxa"/>
+              <w:bottom w:w="100.0" w:type="dxa"/>
+              <w:right w:w="100.0" w:type="dxa"/>
+            </w:tcMar>
+            <w:vAlign w:val="top"/>
+          </w:tcPr>
+          <w:p>
+            <w:pPr>
+              <w:spacing w:after="20" w:line="256.8" w:lineRule="auto"/>
+              <w:rPr>
+                <w:sz w:val="20"/>
+                <w:szCs w:val="20"/>
+              </w:rPr>
+            </w:pPr>
+            <w:r>
+              <w:rPr>
+                <w:sz w:val="20"/>
+                <w:szCs w:val="20"/>
+                <w:rtl w:val="0"/>
+              </w:rPr>
+              <w:t xml:space="preserve">Control Statement (for, while, try, etc.)</w:t>
+            </w:r>
+          </w:p>
+        </w:tc>
+        <w:tc>
+          <w:tcPr>
+            <w:tcBorders>
+              <w:top w:color="000000" w:space="0" w:sz="0" w:val="nil"/>
+              <w:left w:color="000000" w:space="0" w:sz="0" w:val="nil"/>
+              <w:bottom w:color="000000" w:space="0" w:sz="8" w:val="single"/>
+              <w:right w:color="000000" w:space="0" w:sz="8" w:val="single"/>
+            </w:tcBorders>
+            <w:shd w:fill="auto" w:val="clear"/>
+            <w:tcMar>
+              <w:top w:w="100.0" w:type="dxa"/>
+              <w:left w:w="100.0" w:type="dxa"/>
+              <w:bottom w:w="100.0" w:type="dxa"/>
+              <w:right w:w="100.0" w:type="dxa"/>
+            </w:tcMar>
+            <w:vAlign w:val="top"/>
+          </w:tcPr>
+          <w:p>
+            <w:pPr>
+              <w:spacing w:after="20" w:line="256.8" w:lineRule="auto"/>
+              <w:ind w:left="20" w:firstLine="0"/>
+              <w:rPr>
+                <w:sz w:val="20"/>
+                <w:szCs w:val="20"/>
+              </w:rPr>
+            </w:pPr>
+            <w:r>
+              <w:rPr>
+                <w:sz w:val="20"/>
+                <w:szCs w:val="20"/>
+                <w:rtl w:val="0"/>
+              </w:rPr>
+              <w:t xml:space="preserve">New token with next level of indent</w:t>
+            </w:r>
+          </w:p>
+        </w:tc>
+      </w:tr>
+      <w:tr>
+        <w:trPr>
+          <w:cantSplit w:val="0"/>
+          <w:trHeight w:val="665" w:hRule="atLeast"/>
+          <w:tblHeader w:val="0"/>
+        </w:trPr>
+        <w:tc>
+          <w:tcPr>
+            <w:tcBorders>
+              <w:top w:color="000000" w:space="0" w:sz="0" w:val="nil"/>
+              <w:left w:color="000000" w:space="0" w:sz="8" w:val="single"/>
+              <w:bottom w:color="000000" w:space="0" w:sz="8" w:val="single"/>
+              <w:right w:color="000000" w:space="0" w:sz="8" w:val="single"/>
+            </w:tcBorders>
+            <w:shd w:fill="auto" w:val="clear"/>
+            <w:tcMar>
+              <w:top w:w="100.0" w:type="dxa"/>
+              <w:left w:w="100.0" w:type="dxa"/>
+              <w:bottom w:w="100.0" w:type="dxa"/>
+              <w:right w:w="100.0" w:type="dxa"/>
+            </w:tcMar>
+            <w:vAlign w:val="top"/>
+          </w:tcPr>
+          <w:p>
+            <w:pPr>
+              <w:spacing w:after="20" w:line="256.8" w:lineRule="auto"/>
+              <w:rPr>
+                <w:sz w:val="20"/>
+                <w:szCs w:val="20"/>
+              </w:rPr>
+            </w:pPr>
+            <w:r>
+              <w:rPr>
+                <w:sz w:val="20"/>
+                <w:szCs w:val="20"/>
+                <w:rtl w:val="0"/>
+              </w:rPr>
+              <w:t xml:space="preserve">TC-2008</w:t>
+            </w:r>
+          </w:p>
+        </w:tc>
+        <w:tc>
+          <w:tcPr>
+            <w:tcBorders>
+              <w:top w:color="000000" w:space="0" w:sz="0" w:val="nil"/>
+              <w:left w:color="000000" w:space="0" w:sz="0" w:val="nil"/>
+              <w:bottom w:color="000000" w:space="0" w:sz="8" w:val="single"/>
+              <w:right w:color="000000" w:space="0" w:sz="8" w:val="single"/>
+            </w:tcBorders>
+            <w:shd w:fill="auto" w:val="clear"/>
+            <w:tcMar>
+              <w:top w:w="100.0" w:type="dxa"/>
+              <w:left w:w="100.0" w:type="dxa"/>
+              <w:bottom w:w="100.0" w:type="dxa"/>
+              <w:right w:w="100.0" w:type="dxa"/>
+            </w:tcMar>
+            <w:vAlign w:val="top"/>
+          </w:tcPr>
+          <w:p>
+            <w:pPr>
+              <w:spacing w:after="20" w:line="256.8" w:lineRule="auto"/>
+              <w:rPr>
+                <w:sz w:val="20"/>
+                <w:szCs w:val="20"/>
+              </w:rPr>
+            </w:pPr>
+            <w:r>
+              <w:rPr>
+                <w:sz w:val="20"/>
+                <w:szCs w:val="20"/>
+                <w:rtl w:val="0"/>
+              </w:rPr>
+              <w:t xml:space="preserve">Restart()</w:t>
+            </w:r>
+          </w:p>
+        </w:tc>
+        <w:tc>
+          <w:tcPr>
+            <w:tcBorders>
+              <w:top w:color="000000" w:space="0" w:sz="0" w:val="nil"/>
+              <w:left w:color="000000" w:space="0" w:sz="0" w:val="nil"/>
+              <w:bottom w:color="000000" w:space="0" w:sz="8" w:val="single"/>
+              <w:right w:color="000000" w:space="0" w:sz="8" w:val="single"/>
+            </w:tcBorders>
+            <w:shd w:fill="auto" w:val="clear"/>
+            <w:tcMar>
+              <w:top w:w="100.0" w:type="dxa"/>
+              <w:left w:w="100.0" w:type="dxa"/>
+              <w:bottom w:w="100.0" w:type="dxa"/>
+              <w:right w:w="100.0" w:type="dxa"/>
+            </w:tcMar>
+            <w:vAlign w:val="top"/>
+          </w:tcPr>
+          <w:p>
+            <w:pPr>
+              <w:spacing w:after="20" w:line="256.8" w:lineRule="auto"/>
+              <w:ind w:left="20" w:firstLine="0"/>
+              <w:rPr>
+                <w:sz w:val="20"/>
+                <w:szCs w:val="20"/>
+              </w:rPr>
+            </w:pPr>
+            <w:r>
+              <w:rPr>
+                <w:sz w:val="20"/>
+                <w:szCs w:val="20"/>
+                <w:rtl w:val="0"/>
+              </w:rPr>
+              <w:t xml:space="preserve">Lexer is refreshed with new input</w:t>
+            </w:r>
+          </w:p>
+        </w:tc>
+      </w:tr>
+      <w:tr>
+        <w:trPr>
+          <w:cantSplit w:val="0"/>
+          <w:trHeight w:val="635" w:hRule="atLeast"/>
+          <w:tblHeader w:val="0"/>
+        </w:trPr>
+        <w:tc>
+          <w:tcPr>
+            <w:tcBorders>
+              <w:top w:color="000000" w:space="0" w:sz="0" w:val="nil"/>
+              <w:left w:color="000000" w:space="0" w:sz="8" w:val="single"/>
+              <w:bottom w:color="000000" w:space="0" w:sz="8" w:val="single"/>
+              <w:right w:color="000000" w:space="0" w:sz="8" w:val="single"/>
+            </w:tcBorders>
+            <w:shd w:fill="auto" w:val="clear"/>
+            <w:tcMar>
+              <w:top w:w="100.0" w:type="dxa"/>
+              <w:left w:w="100.0" w:type="dxa"/>
+              <w:bottom w:w="100.0" w:type="dxa"/>
+              <w:right w:w="100.0" w:type="dxa"/>
+            </w:tcMar>
+            <w:vAlign w:val="top"/>
+          </w:tcPr>
+          <w:p>
+            <w:pPr>
+              <w:spacing w:after="160" w:line="256.8" w:lineRule="auto"/>
+              <w:rPr/>
+            </w:pPr>
+            <w:r>
+              <w:rPr>
+                <w:rtl w:val="0"/>
+              </w:rPr>
+              <w:t xml:space="preserve"> </w:t>
+            </w:r>
+          </w:p>
+        </w:tc>
+        <w:tc>
+          <w:tcPr>
+            <w:tcBorders>
+              <w:top w:color="000000" w:space="0" w:sz="0" w:val="nil"/>
+              <w:left w:color="000000" w:space="0" w:sz="0" w:val="nil"/>
+              <w:bottom w:color="000000" w:space="0" w:sz="8" w:val="single"/>
+              <w:right w:color="000000" w:space="0" w:sz="8" w:val="single"/>
+            </w:tcBorders>
+            <w:shd w:fill="auto" w:val="clear"/>
+            <w:tcMar>
+              <w:top w:w="100.0" w:type="dxa"/>
+              <w:left w:w="100.0" w:type="dxa"/>
+              <w:bottom w:w="100.0" w:type="dxa"/>
+              <w:right w:w="100.0" w:type="dxa"/>
+            </w:tcMar>
+            <w:vAlign w:val="top"/>
+          </w:tcPr>
+          <w:p>
+            <w:pPr>
+              <w:spacing w:after="160" w:line="256.8" w:lineRule="auto"/>
+              <w:rPr/>
+            </w:pPr>
+            <w:r>
+              <w:rPr>
+                <w:rtl w:val="0"/>
+              </w:rPr>
+              <w:t xml:space="preserve"> </w:t>
+            </w:r>
+          </w:p>
+        </w:tc>
+        <w:tc>
+          <w:tcPr>
+            <w:tcBorders>
+              <w:top w:color="000000" w:space="0" w:sz="0" w:val="nil"/>
+              <w:left w:color="000000" w:space="0" w:sz="0" w:val="nil"/>
+              <w:bottom w:color="000000" w:space="0" w:sz="8" w:val="single"/>
+              <w:right w:color="000000" w:space="0" w:sz="8" w:val="single"/>
+            </w:tcBorders>
+            <w:shd w:fill="auto" w:val="clear"/>
+            <w:tcMar>
+              <w:top w:w="100.0" w:type="dxa"/>
+              <w:left w:w="100.0" w:type="dxa"/>
+              <w:bottom w:w="100.0" w:type="dxa"/>
+              <w:right w:w="100.0" w:type="dxa"/>
+            </w:tcMar>
+            <w:vAlign w:val="top"/>
+          </w:tcPr>
+          <w:p>
+            <w:pPr>
+              <w:spacing w:after="160" w:line="256.8" w:lineRule="auto"/>
+              <w:rPr/>
+            </w:pPr>
+            <w:r>
+              <w:rPr>
+                <w:rtl w:val="0"/>
+              </w:rPr>
+              <w:t xml:space="preserve"> </w:t>
+            </w:r>
+          </w:p>
+        </w:tc>
+      </w:tr>
+    </w:tbl>
+    <w:p>
+      <w:pPr>
+        <w:pStyle w:val="Heading3"/>
+        <w:keepNext w:val="0"/>
+        <w:keepLines w:val="0"/>
+        <w:spacing w:before="280" w:lineRule="auto"/>
+        <w:rPr>
+          <w:b w:val="1"/>
+          <w:color w:val="000000"/>
+          <w:sz w:val="26"/>
+          <w:szCs w:val="26"/>
+        </w:rPr>
+      </w:pPr>
+      <w:bookmarkStart w:colFirst="0" w:colLast="0" w:name="_os9yln26w82c" w:id="34"/>
+      <w:bookmarkEnd w:id="34"/>
+      <w:r>
+        <w:rPr>
+          <w:b w:val="1"/>
+          <w:color w:val="000000"/>
+          <w:sz w:val="26"/>
+          <w:szCs w:val="26"/>
+          <w:rtl w:val="0"/>
+        </w:rPr>
+        <w:t xml:space="preserve">4.4.2 LexNode</w:t>
+      </w:r>
+    </w:p>
+    <w:tbl>
+      <w:tblPr>
+        <w:tblStyle w:val="Table18"/>
         <w:tblW w:w="9360.0" w:type="dxa"/>
         <w:jc w:val="left"/>
         <w:tblBorders>
@@ -15133,1665 +17992,6 @@
       <w:tr>
         <w:trPr>
           <w:cantSplit w:val="0"/>
-          <w:trHeight w:val="1160" w:hRule="atLeast"/>
-          <w:tblHeader w:val="0"/>
-        </w:trPr>
-        <w:tc>
-          <w:tcPr>
-            <w:tcBorders>
-              <w:top w:color="000000" w:space="0" w:sz="0" w:val="nil"/>
-              <w:left w:color="000000" w:space="0" w:sz="8" w:val="single"/>
-              <w:bottom w:color="000000" w:space="0" w:sz="8" w:val="single"/>
-              <w:right w:color="000000" w:space="0" w:sz="8" w:val="single"/>
-            </w:tcBorders>
-            <w:shd w:fill="auto" w:val="clear"/>
-            <w:tcMar>
-              <w:top w:w="100.0" w:type="dxa"/>
-              <w:left w:w="100.0" w:type="dxa"/>
-              <w:bottom w:w="100.0" w:type="dxa"/>
-              <w:right w:w="100.0" w:type="dxa"/>
-            </w:tcMar>
-            <w:vAlign w:val="top"/>
-          </w:tcPr>
-          <w:p>
-            <w:pPr>
-              <w:spacing w:after="20" w:line="256.8" w:lineRule="auto"/>
-              <w:rPr>
-                <w:sz w:val="20"/>
-                <w:szCs w:val="20"/>
-              </w:rPr>
-            </w:pPr>
-            <w:r>
-              <w:rPr>
-                <w:sz w:val="20"/>
-                <w:szCs w:val="20"/>
-                <w:rtl w:val="0"/>
-              </w:rPr>
-              <w:t xml:space="preserve">TC-2201</w:t>
-            </w:r>
-          </w:p>
-        </w:tc>
-        <w:tc>
-          <w:tcPr>
-            <w:tcBorders>
-              <w:top w:color="000000" w:space="0" w:sz="0" w:val="nil"/>
-              <w:left w:color="000000" w:space="0" w:sz="0" w:val="nil"/>
-              <w:bottom w:color="000000" w:space="0" w:sz="8" w:val="single"/>
-              <w:right w:color="000000" w:space="0" w:sz="8" w:val="single"/>
-            </w:tcBorders>
-            <w:shd w:fill="auto" w:val="clear"/>
-            <w:tcMar>
-              <w:top w:w="100.0" w:type="dxa"/>
-              <w:left w:w="100.0" w:type="dxa"/>
-              <w:bottom w:w="100.0" w:type="dxa"/>
-              <w:right w:w="100.0" w:type="dxa"/>
-            </w:tcMar>
-            <w:vAlign w:val="top"/>
-          </w:tcPr>
-          <w:p>
-            <w:pPr>
-              <w:spacing w:after="20" w:line="256.8" w:lineRule="auto"/>
-              <w:ind w:left="20" w:firstLine="0"/>
-              <w:rPr>
-                <w:sz w:val="20"/>
-                <w:szCs w:val="20"/>
-              </w:rPr>
-            </w:pPr>
-            <w:r>
-              <w:rPr>
-                <w:sz w:val="20"/>
-                <w:szCs w:val="20"/>
-                <w:rtl w:val="0"/>
-              </w:rPr>
-              <w:t xml:space="preserve">No Input</w:t>
-            </w:r>
-          </w:p>
-        </w:tc>
-        <w:tc>
-          <w:tcPr>
-            <w:tcBorders>
-              <w:top w:color="000000" w:space="0" w:sz="0" w:val="nil"/>
-              <w:left w:color="000000" w:space="0" w:sz="0" w:val="nil"/>
-              <w:bottom w:color="000000" w:space="0" w:sz="8" w:val="single"/>
-              <w:right w:color="000000" w:space="0" w:sz="8" w:val="single"/>
-            </w:tcBorders>
-            <w:shd w:fill="auto" w:val="clear"/>
-            <w:tcMar>
-              <w:top w:w="100.0" w:type="dxa"/>
-              <w:left w:w="100.0" w:type="dxa"/>
-              <w:bottom w:w="100.0" w:type="dxa"/>
-              <w:right w:w="100.0" w:type="dxa"/>
-            </w:tcMar>
-            <w:vAlign w:val="top"/>
-          </w:tcPr>
-          <w:p>
-            <w:pPr>
-              <w:spacing w:after="20" w:line="256.8" w:lineRule="auto"/>
-              <w:ind w:left="20" w:firstLine="0"/>
-              <w:rPr>
-                <w:sz w:val="20"/>
-                <w:szCs w:val="20"/>
-              </w:rPr>
-            </w:pPr>
-            <w:r>
-              <w:rPr>
-                <w:sz w:val="20"/>
-                <w:szCs w:val="20"/>
-                <w:rtl w:val="0"/>
-              </w:rPr>
-              <w:t xml:space="preserve">No Token</w:t>
-            </w:r>
-          </w:p>
-        </w:tc>
-      </w:tr>
-      <w:tr>
-        <w:trPr>
-          <w:cantSplit w:val="0"/>
-          <w:trHeight w:val="665" w:hRule="atLeast"/>
-          <w:tblHeader w:val="0"/>
-        </w:trPr>
-        <w:tc>
-          <w:tcPr>
-            <w:tcBorders>
-              <w:top w:color="000000" w:space="0" w:sz="0" w:val="nil"/>
-              <w:left w:color="000000" w:space="0" w:sz="8" w:val="single"/>
-              <w:bottom w:color="000000" w:space="0" w:sz="8" w:val="single"/>
-              <w:right w:color="000000" w:space="0" w:sz="8" w:val="single"/>
-            </w:tcBorders>
-            <w:shd w:fill="auto" w:val="clear"/>
-            <w:tcMar>
-              <w:top w:w="100.0" w:type="dxa"/>
-              <w:left w:w="100.0" w:type="dxa"/>
-              <w:bottom w:w="100.0" w:type="dxa"/>
-              <w:right w:w="100.0" w:type="dxa"/>
-            </w:tcMar>
-            <w:vAlign w:val="top"/>
-          </w:tcPr>
-          <w:p>
-            <w:pPr>
-              <w:spacing w:after="20" w:line="256.8" w:lineRule="auto"/>
-              <w:rPr>
-                <w:sz w:val="20"/>
-                <w:szCs w:val="20"/>
-              </w:rPr>
-            </w:pPr>
-            <w:r>
-              <w:rPr>
-                <w:sz w:val="20"/>
-                <w:szCs w:val="20"/>
-                <w:rtl w:val="0"/>
-              </w:rPr>
-              <w:t xml:space="preserve">TC-2202</w:t>
-            </w:r>
-          </w:p>
-        </w:tc>
-        <w:tc>
-          <w:tcPr>
-            <w:tcBorders>
-              <w:top w:color="000000" w:space="0" w:sz="0" w:val="nil"/>
-              <w:left w:color="000000" w:space="0" w:sz="0" w:val="nil"/>
-              <w:bottom w:color="000000" w:space="0" w:sz="8" w:val="single"/>
-              <w:right w:color="000000" w:space="0" w:sz="8" w:val="single"/>
-            </w:tcBorders>
-            <w:shd w:fill="auto" w:val="clear"/>
-            <w:tcMar>
-              <w:top w:w="100.0" w:type="dxa"/>
-              <w:left w:w="100.0" w:type="dxa"/>
-              <w:bottom w:w="100.0" w:type="dxa"/>
-              <w:right w:w="100.0" w:type="dxa"/>
-            </w:tcMar>
-            <w:vAlign w:val="top"/>
-          </w:tcPr>
-          <w:p>
-            <w:pPr>
-              <w:spacing w:after="20" w:line="256.8" w:lineRule="auto"/>
-              <w:ind w:left="20" w:firstLine="0"/>
-              <w:rPr>
-                <w:sz w:val="20"/>
-                <w:szCs w:val="20"/>
-              </w:rPr>
-            </w:pPr>
-            <w:r>
-              <w:rPr>
-                <w:sz w:val="20"/>
-                <w:szCs w:val="20"/>
-                <w:rtl w:val="0"/>
-              </w:rPr>
-              <w:t xml:space="preserve">Single Empty Line</w:t>
-            </w:r>
-          </w:p>
-        </w:tc>
-        <w:tc>
-          <w:tcPr>
-            <w:tcBorders>
-              <w:top w:color="000000" w:space="0" w:sz="0" w:val="nil"/>
-              <w:left w:color="000000" w:space="0" w:sz="0" w:val="nil"/>
-              <w:bottom w:color="000000" w:space="0" w:sz="8" w:val="single"/>
-              <w:right w:color="000000" w:space="0" w:sz="8" w:val="single"/>
-            </w:tcBorders>
-            <w:shd w:fill="auto" w:val="clear"/>
-            <w:tcMar>
-              <w:top w:w="100.0" w:type="dxa"/>
-              <w:left w:w="100.0" w:type="dxa"/>
-              <w:bottom w:w="100.0" w:type="dxa"/>
-              <w:right w:w="100.0" w:type="dxa"/>
-            </w:tcMar>
-            <w:vAlign w:val="top"/>
-          </w:tcPr>
-          <w:p>
-            <w:pPr>
-              <w:spacing w:after="20" w:line="256.8" w:lineRule="auto"/>
-              <w:ind w:left="20" w:firstLine="0"/>
-              <w:rPr>
-                <w:sz w:val="20"/>
-                <w:szCs w:val="20"/>
-              </w:rPr>
-            </w:pPr>
-            <w:r>
-              <w:rPr>
-                <w:sz w:val="20"/>
-                <w:szCs w:val="20"/>
-                <w:rtl w:val="0"/>
-              </w:rPr>
-              <w:t xml:space="preserve">No Token</w:t>
-            </w:r>
-          </w:p>
-        </w:tc>
-      </w:tr>
-      <w:tr>
-        <w:trPr>
-          <w:cantSplit w:val="0"/>
-          <w:trHeight w:val="665" w:hRule="atLeast"/>
-          <w:tblHeader w:val="0"/>
-        </w:trPr>
-        <w:tc>
-          <w:tcPr>
-            <w:tcBorders>
-              <w:top w:color="000000" w:space="0" w:sz="0" w:val="nil"/>
-              <w:left w:color="000000" w:space="0" w:sz="8" w:val="single"/>
-              <w:bottom w:color="000000" w:space="0" w:sz="8" w:val="single"/>
-              <w:right w:color="000000" w:space="0" w:sz="8" w:val="single"/>
-            </w:tcBorders>
-            <w:shd w:fill="auto" w:val="clear"/>
-            <w:tcMar>
-              <w:top w:w="100.0" w:type="dxa"/>
-              <w:left w:w="100.0" w:type="dxa"/>
-              <w:bottom w:w="100.0" w:type="dxa"/>
-              <w:right w:w="100.0" w:type="dxa"/>
-            </w:tcMar>
-            <w:vAlign w:val="top"/>
-          </w:tcPr>
-          <w:p>
-            <w:pPr>
-              <w:spacing w:after="160" w:line="256.8" w:lineRule="auto"/>
-              <w:rPr/>
-            </w:pPr>
-            <w:r>
-              <w:rPr>
-                <w:rtl w:val="0"/>
-              </w:rPr>
-              <w:t xml:space="preserve"> </w:t>
-            </w:r>
-          </w:p>
-        </w:tc>
-        <w:tc>
-          <w:tcPr>
-            <w:tcBorders>
-              <w:top w:color="000000" w:space="0" w:sz="0" w:val="nil"/>
-              <w:left w:color="000000" w:space="0" w:sz="0" w:val="nil"/>
-              <w:bottom w:color="000000" w:space="0" w:sz="8" w:val="single"/>
-              <w:right w:color="000000" w:space="0" w:sz="8" w:val="single"/>
-            </w:tcBorders>
-            <w:shd w:fill="auto" w:val="clear"/>
-            <w:tcMar>
-              <w:top w:w="100.0" w:type="dxa"/>
-              <w:left w:w="100.0" w:type="dxa"/>
-              <w:bottom w:w="100.0" w:type="dxa"/>
-              <w:right w:w="100.0" w:type="dxa"/>
-            </w:tcMar>
-            <w:vAlign w:val="top"/>
-          </w:tcPr>
-          <w:p>
-            <w:pPr>
-              <w:spacing w:after="160" w:line="256.8" w:lineRule="auto"/>
-              <w:rPr/>
-            </w:pPr>
-            <w:r>
-              <w:rPr>
-                <w:rtl w:val="0"/>
-              </w:rPr>
-              <w:t xml:space="preserve"> </w:t>
-            </w:r>
-          </w:p>
-        </w:tc>
-        <w:tc>
-          <w:tcPr>
-            <w:tcBorders>
-              <w:top w:color="000000" w:space="0" w:sz="0" w:val="nil"/>
-              <w:left w:color="000000" w:space="0" w:sz="0" w:val="nil"/>
-              <w:bottom w:color="000000" w:space="0" w:sz="8" w:val="single"/>
-              <w:right w:color="000000" w:space="0" w:sz="8" w:val="single"/>
-            </w:tcBorders>
-            <w:shd w:fill="auto" w:val="clear"/>
-            <w:tcMar>
-              <w:top w:w="100.0" w:type="dxa"/>
-              <w:left w:w="100.0" w:type="dxa"/>
-              <w:bottom w:w="100.0" w:type="dxa"/>
-              <w:right w:w="100.0" w:type="dxa"/>
-            </w:tcMar>
-            <w:vAlign w:val="top"/>
-          </w:tcPr>
-          <w:p>
-            <w:pPr>
-              <w:spacing w:after="160" w:line="256.8" w:lineRule="auto"/>
-              <w:rPr/>
-            </w:pPr>
-            <w:r>
-              <w:rPr>
-                <w:rtl w:val="0"/>
-              </w:rPr>
-              <w:t xml:space="preserve"> </w:t>
-            </w:r>
-          </w:p>
-        </w:tc>
-      </w:tr>
-    </w:tbl>
-    <w:p>
-      <w:pPr>
-        <w:pStyle w:val="Heading3"/>
-        <w:keepNext w:val="0"/>
-        <w:keepLines w:val="0"/>
-        <w:spacing w:before="280" w:lineRule="auto"/>
-        <w:rPr>
-          <w:b w:val="1"/>
-          <w:color w:val="000000"/>
-          <w:sz w:val="26"/>
-          <w:szCs w:val="26"/>
-        </w:rPr>
-      </w:pPr>
-      <w:bookmarkStart w:colFirst="0" w:colLast="0" w:name="_4xi7xap0wgj5" w:id="29"/>
-      <w:bookmarkEnd w:id="29"/>
-      <w:r>
-        <w:rPr>
-          <w:b w:val="1"/>
-          <w:color w:val="000000"/>
-          <w:sz w:val="26"/>
-          <w:szCs w:val="26"/>
-          <w:rtl w:val="0"/>
-        </w:rPr>
-        <w:t xml:space="preserve">4.3.1 Lexer</w:t>
-      </w:r>
-    </w:p>
-    <w:tbl>
-      <w:tblPr>
-        <w:tblStyle w:val="Table15"/>
-        <w:tblW w:w="9360.0" w:type="dxa"/>
-        <w:jc w:val="left"/>
-        <w:tblBorders>
-          <w:top w:color="000000" w:space="0" w:sz="0" w:val="nil"/>
-          <w:left w:color="000000" w:space="0" w:sz="0" w:val="nil"/>
-          <w:bottom w:color="000000" w:space="0" w:sz="0" w:val="nil"/>
-          <w:right w:color="000000" w:space="0" w:sz="0" w:val="nil"/>
-          <w:insideH w:color="000000" w:space="0" w:sz="0" w:val="nil"/>
-          <w:insideV w:color="000000" w:space="0" w:sz="0" w:val="nil"/>
-        </w:tblBorders>
-        <w:tblLayout w:type="fixed"/>
-        <w:tblLook w:val="0600"/>
-      </w:tblPr>
-      <w:tblGrid>
-        <w:gridCol w:w="1383.0447761194027"/>
-        <w:gridCol w:w="4777.791044776119"/>
-        <w:gridCol w:w="3199.1641791044776"/>
-        <w:tblGridChange w:id="0">
-          <w:tblGrid>
-            <w:gridCol w:w="1383.0447761194027"/>
-            <w:gridCol w:w="4777.791044776119"/>
-            <w:gridCol w:w="3199.1641791044776"/>
-          </w:tblGrid>
-        </w:tblGridChange>
-      </w:tblGrid>
-      <w:tr>
-        <w:trPr>
-          <w:cantSplit w:val="0"/>
-          <w:trHeight w:val="695" w:hRule="atLeast"/>
-          <w:tblHeader w:val="0"/>
-        </w:trPr>
-        <w:tc>
-          <w:tcPr>
-            <w:tcBorders>
-              <w:top w:color="000000" w:space="0" w:sz="8" w:val="single"/>
-              <w:left w:color="000000" w:space="0" w:sz="8" w:val="single"/>
-              <w:bottom w:color="000000" w:space="0" w:sz="8" w:val="single"/>
-              <w:right w:color="000000" w:space="0" w:sz="8" w:val="single"/>
-            </w:tcBorders>
-            <w:shd w:fill="cccccc" w:val="clear"/>
-            <w:tcMar>
-              <w:top w:w="100.0" w:type="dxa"/>
-              <w:left w:w="100.0" w:type="dxa"/>
-              <w:bottom w:w="100.0" w:type="dxa"/>
-              <w:right w:w="100.0" w:type="dxa"/>
-            </w:tcMar>
-            <w:vAlign w:val="top"/>
-          </w:tcPr>
-          <w:p>
-            <w:pPr>
-              <w:spacing w:after="20" w:line="256.8" w:lineRule="auto"/>
-              <w:rPr>
-                <w:b w:val="1"/>
-                <w:sz w:val="20"/>
-                <w:szCs w:val="20"/>
-              </w:rPr>
-            </w:pPr>
-            <w:r>
-              <w:rPr>
-                <w:b w:val="1"/>
-                <w:sz w:val="20"/>
-                <w:szCs w:val="20"/>
-                <w:rtl w:val="0"/>
-              </w:rPr>
-              <w:t xml:space="preserve">Test Case ID</w:t>
-            </w:r>
-          </w:p>
-        </w:tc>
-        <w:tc>
-          <w:tcPr>
-            <w:tcBorders>
-              <w:top w:color="000000" w:space="0" w:sz="8" w:val="single"/>
-              <w:left w:color="000000" w:space="0" w:sz="0" w:val="nil"/>
-              <w:bottom w:color="000000" w:space="0" w:sz="8" w:val="single"/>
-              <w:right w:color="000000" w:space="0" w:sz="8" w:val="single"/>
-            </w:tcBorders>
-            <w:shd w:fill="cccccc" w:val="clear"/>
-            <w:tcMar>
-              <w:top w:w="100.0" w:type="dxa"/>
-              <w:left w:w="100.0" w:type="dxa"/>
-              <w:bottom w:w="100.0" w:type="dxa"/>
-              <w:right w:w="100.0" w:type="dxa"/>
-            </w:tcMar>
-            <w:vAlign w:val="top"/>
-          </w:tcPr>
-          <w:p>
-            <w:pPr>
-              <w:spacing w:after="20" w:line="256.8" w:lineRule="auto"/>
-              <w:rPr>
-                <w:b w:val="1"/>
-              </w:rPr>
-            </w:pPr>
-            <w:r>
-              <w:rPr>
-                <w:b w:val="1"/>
-                <w:rtl w:val="0"/>
-              </w:rPr>
-              <w:t xml:space="preserve">Input</w:t>
-            </w:r>
-          </w:p>
-        </w:tc>
-        <w:tc>
-          <w:tcPr>
-            <w:tcBorders>
-              <w:top w:color="000000" w:space="0" w:sz="8" w:val="single"/>
-              <w:left w:color="000000" w:space="0" w:sz="0" w:val="nil"/>
-              <w:bottom w:color="000000" w:space="0" w:sz="8" w:val="single"/>
-              <w:right w:color="000000" w:space="0" w:sz="8" w:val="single"/>
-            </w:tcBorders>
-            <w:shd w:fill="cccccc" w:val="clear"/>
-            <w:tcMar>
-              <w:top w:w="100.0" w:type="dxa"/>
-              <w:left w:w="100.0" w:type="dxa"/>
-              <w:bottom w:w="100.0" w:type="dxa"/>
-              <w:right w:w="100.0" w:type="dxa"/>
-            </w:tcMar>
-            <w:vAlign w:val="top"/>
-          </w:tcPr>
-          <w:p>
-            <w:pPr>
-              <w:spacing w:after="20" w:line="256.8" w:lineRule="auto"/>
-              <w:ind w:left="20" w:firstLine="0"/>
-              <w:rPr>
-                <w:b w:val="1"/>
-              </w:rPr>
-            </w:pPr>
-            <w:r>
-              <w:rPr>
-                <w:b w:val="1"/>
-                <w:rtl w:val="0"/>
-              </w:rPr>
-              <w:t xml:space="preserve">Expected Output</w:t>
-            </w:r>
-          </w:p>
-        </w:tc>
-      </w:tr>
-      <w:tr>
-        <w:trPr>
-          <w:cantSplit w:val="0"/>
-          <w:trHeight w:val="1175" w:hRule="atLeast"/>
-          <w:tblHeader w:val="0"/>
-        </w:trPr>
-        <w:tc>
-          <w:tcPr>
-            <w:tcBorders>
-              <w:top w:color="000000" w:space="0" w:sz="0" w:val="nil"/>
-              <w:left w:color="000000" w:space="0" w:sz="8" w:val="single"/>
-              <w:bottom w:color="000000" w:space="0" w:sz="8" w:val="single"/>
-              <w:right w:color="000000" w:space="0" w:sz="8" w:val="single"/>
-            </w:tcBorders>
-            <w:shd w:fill="auto" w:val="clear"/>
-            <w:tcMar>
-              <w:top w:w="100.0" w:type="dxa"/>
-              <w:left w:w="100.0" w:type="dxa"/>
-              <w:bottom w:w="100.0" w:type="dxa"/>
-              <w:right w:w="100.0" w:type="dxa"/>
-            </w:tcMar>
-            <w:vAlign w:val="top"/>
-          </w:tcPr>
-          <w:p>
-            <w:pPr>
-              <w:spacing w:after="20" w:line="256.8" w:lineRule="auto"/>
-              <w:rPr>
-                <w:sz w:val="20"/>
-                <w:szCs w:val="20"/>
-              </w:rPr>
-            </w:pPr>
-            <w:r>
-              <w:rPr>
-                <w:sz w:val="20"/>
-                <w:szCs w:val="20"/>
-                <w:rtl w:val="0"/>
-              </w:rPr>
-              <w:t xml:space="preserve">TC-2001</w:t>
-            </w:r>
-          </w:p>
-        </w:tc>
-        <w:tc>
-          <w:tcPr>
-            <w:tcBorders>
-              <w:top w:color="000000" w:space="0" w:sz="0" w:val="nil"/>
-              <w:left w:color="000000" w:space="0" w:sz="0" w:val="nil"/>
-              <w:bottom w:color="000000" w:space="0" w:sz="8" w:val="single"/>
-              <w:right w:color="000000" w:space="0" w:sz="8" w:val="single"/>
-            </w:tcBorders>
-            <w:shd w:fill="auto" w:val="clear"/>
-            <w:tcMar>
-              <w:top w:w="100.0" w:type="dxa"/>
-              <w:left w:w="100.0" w:type="dxa"/>
-              <w:bottom w:w="100.0" w:type="dxa"/>
-              <w:right w:w="100.0" w:type="dxa"/>
-            </w:tcMar>
-            <w:vAlign w:val="top"/>
-          </w:tcPr>
-          <w:p>
-            <w:pPr>
-              <w:spacing w:after="20" w:line="256.8" w:lineRule="auto"/>
-              <w:rPr>
-                <w:sz w:val="20"/>
-                <w:szCs w:val="20"/>
-              </w:rPr>
-            </w:pPr>
-            <w:r>
-              <w:rPr>
-                <w:sz w:val="20"/>
-                <w:szCs w:val="20"/>
-                <w:rtl w:val="0"/>
-              </w:rPr>
-              <w:t xml:space="preserve">Empty Input</w:t>
-            </w:r>
-          </w:p>
-        </w:tc>
-        <w:tc>
-          <w:tcPr>
-            <w:tcBorders>
-              <w:top w:color="000000" w:space="0" w:sz="0" w:val="nil"/>
-              <w:left w:color="000000" w:space="0" w:sz="0" w:val="nil"/>
-              <w:bottom w:color="000000" w:space="0" w:sz="8" w:val="single"/>
-              <w:right w:color="000000" w:space="0" w:sz="8" w:val="single"/>
-            </w:tcBorders>
-            <w:shd w:fill="auto" w:val="clear"/>
-            <w:tcMar>
-              <w:top w:w="100.0" w:type="dxa"/>
-              <w:left w:w="100.0" w:type="dxa"/>
-              <w:bottom w:w="100.0" w:type="dxa"/>
-              <w:right w:w="100.0" w:type="dxa"/>
-            </w:tcMar>
-            <w:vAlign w:val="top"/>
-          </w:tcPr>
-          <w:p>
-            <w:pPr>
-              <w:spacing w:after="20" w:line="256.8" w:lineRule="auto"/>
-              <w:ind w:left="20" w:firstLine="0"/>
-              <w:rPr>
-                <w:sz w:val="20"/>
-                <w:szCs w:val="20"/>
-              </w:rPr>
-            </w:pPr>
-            <w:r>
-              <w:rPr>
-                <w:sz w:val="20"/>
-                <w:szCs w:val="20"/>
-                <w:rtl w:val="0"/>
-              </w:rPr>
-              <w:t xml:space="preserve">No Token</w:t>
-            </w:r>
-          </w:p>
-        </w:tc>
-      </w:tr>
-      <w:tr>
-        <w:trPr>
-          <w:cantSplit w:val="0"/>
-          <w:trHeight w:val="665" w:hRule="atLeast"/>
-          <w:tblHeader w:val="0"/>
-        </w:trPr>
-        <w:tc>
-          <w:tcPr>
-            <w:tcBorders>
-              <w:top w:color="000000" w:space="0" w:sz="0" w:val="nil"/>
-              <w:left w:color="000000" w:space="0" w:sz="8" w:val="single"/>
-              <w:bottom w:color="000000" w:space="0" w:sz="8" w:val="single"/>
-              <w:right w:color="000000" w:space="0" w:sz="8" w:val="single"/>
-            </w:tcBorders>
-            <w:shd w:fill="auto" w:val="clear"/>
-            <w:tcMar>
-              <w:top w:w="100.0" w:type="dxa"/>
-              <w:left w:w="100.0" w:type="dxa"/>
-              <w:bottom w:w="100.0" w:type="dxa"/>
-              <w:right w:w="100.0" w:type="dxa"/>
-            </w:tcMar>
-            <w:vAlign w:val="top"/>
-          </w:tcPr>
-          <w:p>
-            <w:pPr>
-              <w:spacing w:after="20" w:line="256.8" w:lineRule="auto"/>
-              <w:rPr>
-                <w:sz w:val="20"/>
-                <w:szCs w:val="20"/>
-              </w:rPr>
-            </w:pPr>
-            <w:r>
-              <w:rPr>
-                <w:sz w:val="20"/>
-                <w:szCs w:val="20"/>
-                <w:rtl w:val="0"/>
-              </w:rPr>
-              <w:t xml:space="preserve">TC-2002</w:t>
-            </w:r>
-          </w:p>
-        </w:tc>
-        <w:tc>
-          <w:tcPr>
-            <w:tcBorders>
-              <w:top w:color="000000" w:space="0" w:sz="0" w:val="nil"/>
-              <w:left w:color="000000" w:space="0" w:sz="0" w:val="nil"/>
-              <w:bottom w:color="000000" w:space="0" w:sz="8" w:val="single"/>
-              <w:right w:color="000000" w:space="0" w:sz="8" w:val="single"/>
-            </w:tcBorders>
-            <w:shd w:fill="auto" w:val="clear"/>
-            <w:tcMar>
-              <w:top w:w="100.0" w:type="dxa"/>
-              <w:left w:w="100.0" w:type="dxa"/>
-              <w:bottom w:w="100.0" w:type="dxa"/>
-              <w:right w:w="100.0" w:type="dxa"/>
-            </w:tcMar>
-            <w:vAlign w:val="top"/>
-          </w:tcPr>
-          <w:p>
-            <w:pPr>
-              <w:spacing w:after="20" w:line="256.8" w:lineRule="auto"/>
-              <w:rPr>
-                <w:sz w:val="20"/>
-                <w:szCs w:val="20"/>
-              </w:rPr>
-            </w:pPr>
-            <w:r>
-              <w:rPr>
-                <w:sz w:val="20"/>
-                <w:szCs w:val="20"/>
-                <w:rtl w:val="0"/>
-              </w:rPr>
-              <w:t xml:space="preserve">Undefined</w:t>
-            </w:r>
-          </w:p>
-        </w:tc>
-        <w:tc>
-          <w:tcPr>
-            <w:tcBorders>
-              <w:top w:color="000000" w:space="0" w:sz="0" w:val="nil"/>
-              <w:left w:color="000000" w:space="0" w:sz="0" w:val="nil"/>
-              <w:bottom w:color="000000" w:space="0" w:sz="8" w:val="single"/>
-              <w:right w:color="000000" w:space="0" w:sz="8" w:val="single"/>
-            </w:tcBorders>
-            <w:shd w:fill="auto" w:val="clear"/>
-            <w:tcMar>
-              <w:top w:w="100.0" w:type="dxa"/>
-              <w:left w:w="100.0" w:type="dxa"/>
-              <w:bottom w:w="100.0" w:type="dxa"/>
-              <w:right w:w="100.0" w:type="dxa"/>
-            </w:tcMar>
-            <w:vAlign w:val="top"/>
-          </w:tcPr>
-          <w:p>
-            <w:pPr>
-              <w:spacing w:after="20" w:line="256.8" w:lineRule="auto"/>
-              <w:ind w:left="20" w:firstLine="0"/>
-              <w:rPr>
-                <w:sz w:val="20"/>
-                <w:szCs w:val="20"/>
-              </w:rPr>
-            </w:pPr>
-            <w:r>
-              <w:rPr>
-                <w:sz w:val="20"/>
-                <w:szCs w:val="20"/>
-                <w:rtl w:val="0"/>
-              </w:rPr>
-              <w:t xml:space="preserve">No Token</w:t>
-            </w:r>
-          </w:p>
-        </w:tc>
-      </w:tr>
-      <w:tr>
-        <w:trPr>
-          <w:cantSplit w:val="0"/>
-          <w:trHeight w:val="665" w:hRule="atLeast"/>
-          <w:tblHeader w:val="0"/>
-        </w:trPr>
-        <w:tc>
-          <w:tcPr>
-            <w:tcBorders>
-              <w:top w:color="000000" w:space="0" w:sz="0" w:val="nil"/>
-              <w:left w:color="000000" w:space="0" w:sz="8" w:val="single"/>
-              <w:bottom w:color="000000" w:space="0" w:sz="8" w:val="single"/>
-              <w:right w:color="000000" w:space="0" w:sz="8" w:val="single"/>
-            </w:tcBorders>
-            <w:shd w:fill="auto" w:val="clear"/>
-            <w:tcMar>
-              <w:top w:w="100.0" w:type="dxa"/>
-              <w:left w:w="100.0" w:type="dxa"/>
-              <w:bottom w:w="100.0" w:type="dxa"/>
-              <w:right w:w="100.0" w:type="dxa"/>
-            </w:tcMar>
-            <w:vAlign w:val="top"/>
-          </w:tcPr>
-          <w:p>
-            <w:pPr>
-              <w:spacing w:after="20" w:line="256.8" w:lineRule="auto"/>
-              <w:rPr>
-                <w:sz w:val="20"/>
-                <w:szCs w:val="20"/>
-              </w:rPr>
-            </w:pPr>
-            <w:r>
-              <w:rPr>
-                <w:sz w:val="20"/>
-                <w:szCs w:val="20"/>
-                <w:rtl w:val="0"/>
-              </w:rPr>
-              <w:t xml:space="preserve">TC-2003</w:t>
-            </w:r>
-          </w:p>
-        </w:tc>
-        <w:tc>
-          <w:tcPr>
-            <w:tcBorders>
-              <w:top w:color="000000" w:space="0" w:sz="0" w:val="nil"/>
-              <w:left w:color="000000" w:space="0" w:sz="0" w:val="nil"/>
-              <w:bottom w:color="000000" w:space="0" w:sz="8" w:val="single"/>
-              <w:right w:color="000000" w:space="0" w:sz="8" w:val="single"/>
-            </w:tcBorders>
-            <w:shd w:fill="auto" w:val="clear"/>
-            <w:tcMar>
-              <w:top w:w="100.0" w:type="dxa"/>
-              <w:left w:w="100.0" w:type="dxa"/>
-              <w:bottom w:w="100.0" w:type="dxa"/>
-              <w:right w:w="100.0" w:type="dxa"/>
-            </w:tcMar>
-            <w:vAlign w:val="top"/>
-          </w:tcPr>
-          <w:p>
-            <w:pPr>
-              <w:spacing w:after="20" w:line="256.8" w:lineRule="auto"/>
-              <w:rPr>
-                <w:sz w:val="20"/>
-                <w:szCs w:val="20"/>
-              </w:rPr>
-            </w:pPr>
-            <w:r>
-              <w:rPr>
-                <w:sz w:val="20"/>
-                <w:szCs w:val="20"/>
-                <w:rtl w:val="0"/>
-              </w:rPr>
-              <w:t xml:space="preserve">Whitespace only</w:t>
-            </w:r>
-          </w:p>
-        </w:tc>
-        <w:tc>
-          <w:tcPr>
-            <w:tcBorders>
-              <w:top w:color="000000" w:space="0" w:sz="0" w:val="nil"/>
-              <w:left w:color="000000" w:space="0" w:sz="0" w:val="nil"/>
-              <w:bottom w:color="000000" w:space="0" w:sz="8" w:val="single"/>
-              <w:right w:color="000000" w:space="0" w:sz="8" w:val="single"/>
-            </w:tcBorders>
-            <w:shd w:fill="auto" w:val="clear"/>
-            <w:tcMar>
-              <w:top w:w="100.0" w:type="dxa"/>
-              <w:left w:w="100.0" w:type="dxa"/>
-              <w:bottom w:w="100.0" w:type="dxa"/>
-              <w:right w:w="100.0" w:type="dxa"/>
-            </w:tcMar>
-            <w:vAlign w:val="top"/>
-          </w:tcPr>
-          <w:p>
-            <w:pPr>
-              <w:spacing w:after="20" w:line="256.8" w:lineRule="auto"/>
-              <w:ind w:left="20" w:firstLine="0"/>
-              <w:rPr>
-                <w:sz w:val="20"/>
-                <w:szCs w:val="20"/>
-              </w:rPr>
-            </w:pPr>
-            <w:r>
-              <w:rPr>
-                <w:sz w:val="20"/>
-                <w:szCs w:val="20"/>
-                <w:rtl w:val="0"/>
-              </w:rPr>
-              <w:t xml:space="preserve">No Token</w:t>
-            </w:r>
-          </w:p>
-        </w:tc>
-      </w:tr>
-      <w:tr>
-        <w:trPr>
-          <w:cantSplit w:val="0"/>
-          <w:trHeight w:val="665" w:hRule="atLeast"/>
-          <w:tblHeader w:val="0"/>
-        </w:trPr>
-        <w:tc>
-          <w:tcPr>
-            <w:tcBorders>
-              <w:top w:color="000000" w:space="0" w:sz="0" w:val="nil"/>
-              <w:left w:color="000000" w:space="0" w:sz="8" w:val="single"/>
-              <w:bottom w:color="000000" w:space="0" w:sz="8" w:val="single"/>
-              <w:right w:color="000000" w:space="0" w:sz="8" w:val="single"/>
-            </w:tcBorders>
-            <w:shd w:fill="auto" w:val="clear"/>
-            <w:tcMar>
-              <w:top w:w="100.0" w:type="dxa"/>
-              <w:left w:w="100.0" w:type="dxa"/>
-              <w:bottom w:w="100.0" w:type="dxa"/>
-              <w:right w:w="100.0" w:type="dxa"/>
-            </w:tcMar>
-            <w:vAlign w:val="top"/>
-          </w:tcPr>
-          <w:p>
-            <w:pPr>
-              <w:spacing w:after="20" w:line="256.8" w:lineRule="auto"/>
-              <w:rPr>
-                <w:sz w:val="20"/>
-                <w:szCs w:val="20"/>
-              </w:rPr>
-            </w:pPr>
-            <w:r>
-              <w:rPr>
-                <w:sz w:val="20"/>
-                <w:szCs w:val="20"/>
-                <w:rtl w:val="0"/>
-              </w:rPr>
-              <w:t xml:space="preserve">TC-2004</w:t>
-            </w:r>
-          </w:p>
-        </w:tc>
-        <w:tc>
-          <w:tcPr>
-            <w:tcBorders>
-              <w:top w:color="000000" w:space="0" w:sz="0" w:val="nil"/>
-              <w:left w:color="000000" w:space="0" w:sz="0" w:val="nil"/>
-              <w:bottom w:color="000000" w:space="0" w:sz="8" w:val="single"/>
-              <w:right w:color="000000" w:space="0" w:sz="8" w:val="single"/>
-            </w:tcBorders>
-            <w:shd w:fill="auto" w:val="clear"/>
-            <w:tcMar>
-              <w:top w:w="100.0" w:type="dxa"/>
-              <w:left w:w="100.0" w:type="dxa"/>
-              <w:bottom w:w="100.0" w:type="dxa"/>
-              <w:right w:w="100.0" w:type="dxa"/>
-            </w:tcMar>
-            <w:vAlign w:val="top"/>
-          </w:tcPr>
-          <w:p>
-            <w:pPr>
-              <w:spacing w:after="20" w:line="256.8" w:lineRule="auto"/>
-              <w:rPr>
-                <w:sz w:val="20"/>
-                <w:szCs w:val="20"/>
-              </w:rPr>
-            </w:pPr>
-            <w:r>
-              <w:rPr>
-                <w:sz w:val="20"/>
-                <w:szCs w:val="20"/>
-                <w:rtl w:val="0"/>
-              </w:rPr>
-              <w:t xml:space="preserve">Comment only</w:t>
-            </w:r>
-          </w:p>
-        </w:tc>
-        <w:tc>
-          <w:tcPr>
-            <w:tcBorders>
-              <w:top w:color="000000" w:space="0" w:sz="0" w:val="nil"/>
-              <w:left w:color="000000" w:space="0" w:sz="0" w:val="nil"/>
-              <w:bottom w:color="000000" w:space="0" w:sz="8" w:val="single"/>
-              <w:right w:color="000000" w:space="0" w:sz="8" w:val="single"/>
-            </w:tcBorders>
-            <w:shd w:fill="auto" w:val="clear"/>
-            <w:tcMar>
-              <w:top w:w="100.0" w:type="dxa"/>
-              <w:left w:w="100.0" w:type="dxa"/>
-              <w:bottom w:w="100.0" w:type="dxa"/>
-              <w:right w:w="100.0" w:type="dxa"/>
-            </w:tcMar>
-            <w:vAlign w:val="top"/>
-          </w:tcPr>
-          <w:p>
-            <w:pPr>
-              <w:spacing w:after="20" w:line="256.8" w:lineRule="auto"/>
-              <w:ind w:left="20" w:firstLine="0"/>
-              <w:rPr>
-                <w:sz w:val="20"/>
-                <w:szCs w:val="20"/>
-              </w:rPr>
-            </w:pPr>
-            <w:r>
-              <w:rPr>
-                <w:sz w:val="20"/>
-                <w:szCs w:val="20"/>
-                <w:rtl w:val="0"/>
-              </w:rPr>
-              <w:t xml:space="preserve">COMMENT Token containing contents of comment</w:t>
-            </w:r>
-          </w:p>
-        </w:tc>
-      </w:tr>
-      <w:tr>
-        <w:trPr>
-          <w:cantSplit w:val="0"/>
-          <w:trHeight w:val="665" w:hRule="atLeast"/>
-          <w:tblHeader w:val="0"/>
-        </w:trPr>
-        <w:tc>
-          <w:tcPr>
-            <w:tcBorders>
-              <w:top w:color="000000" w:space="0" w:sz="0" w:val="nil"/>
-              <w:left w:color="000000" w:space="0" w:sz="8" w:val="single"/>
-              <w:bottom w:color="000000" w:space="0" w:sz="8" w:val="single"/>
-              <w:right w:color="000000" w:space="0" w:sz="8" w:val="single"/>
-            </w:tcBorders>
-            <w:shd w:fill="auto" w:val="clear"/>
-            <w:tcMar>
-              <w:top w:w="100.0" w:type="dxa"/>
-              <w:left w:w="100.0" w:type="dxa"/>
-              <w:bottom w:w="100.0" w:type="dxa"/>
-              <w:right w:w="100.0" w:type="dxa"/>
-            </w:tcMar>
-            <w:vAlign w:val="top"/>
-          </w:tcPr>
-          <w:p>
-            <w:pPr>
-              <w:spacing w:after="20" w:line="256.8" w:lineRule="auto"/>
-              <w:rPr>
-                <w:sz w:val="20"/>
-                <w:szCs w:val="20"/>
-              </w:rPr>
-            </w:pPr>
-            <w:r>
-              <w:rPr>
-                <w:sz w:val="20"/>
-                <w:szCs w:val="20"/>
-                <w:rtl w:val="0"/>
-              </w:rPr>
-              <w:t xml:space="preserve">TC-2005</w:t>
-            </w:r>
-          </w:p>
-        </w:tc>
-        <w:tc>
-          <w:tcPr>
-            <w:tcBorders>
-              <w:top w:color="000000" w:space="0" w:sz="0" w:val="nil"/>
-              <w:left w:color="000000" w:space="0" w:sz="0" w:val="nil"/>
-              <w:bottom w:color="000000" w:space="0" w:sz="8" w:val="single"/>
-              <w:right w:color="000000" w:space="0" w:sz="8" w:val="single"/>
-            </w:tcBorders>
-            <w:shd w:fill="auto" w:val="clear"/>
-            <w:tcMar>
-              <w:top w:w="100.0" w:type="dxa"/>
-              <w:left w:w="100.0" w:type="dxa"/>
-              <w:bottom w:w="100.0" w:type="dxa"/>
-              <w:right w:w="100.0" w:type="dxa"/>
-            </w:tcMar>
-            <w:vAlign w:val="top"/>
-          </w:tcPr>
-          <w:p>
-            <w:pPr>
-              <w:spacing w:after="20" w:line="256.8" w:lineRule="auto"/>
-              <w:rPr>
-                <w:sz w:val="20"/>
-                <w:szCs w:val="20"/>
-              </w:rPr>
-            </w:pPr>
-            <w:r>
-              <w:rPr>
-                <w:sz w:val="20"/>
-                <w:szCs w:val="20"/>
-                <w:rtl w:val="0"/>
-              </w:rPr>
-              <w:t xml:space="preserve">Single Statement</w:t>
-            </w:r>
-          </w:p>
-        </w:tc>
-        <w:tc>
-          <w:tcPr>
-            <w:tcBorders>
-              <w:top w:color="000000" w:space="0" w:sz="0" w:val="nil"/>
-              <w:left w:color="000000" w:space="0" w:sz="0" w:val="nil"/>
-              <w:bottom w:color="000000" w:space="0" w:sz="8" w:val="single"/>
-              <w:right w:color="000000" w:space="0" w:sz="8" w:val="single"/>
-            </w:tcBorders>
-            <w:shd w:fill="auto" w:val="clear"/>
-            <w:tcMar>
-              <w:top w:w="100.0" w:type="dxa"/>
-              <w:left w:w="100.0" w:type="dxa"/>
-              <w:bottom w:w="100.0" w:type="dxa"/>
-              <w:right w:w="100.0" w:type="dxa"/>
-            </w:tcMar>
-            <w:vAlign w:val="top"/>
-          </w:tcPr>
-          <w:p>
-            <w:pPr>
-              <w:spacing w:after="20" w:line="256.8" w:lineRule="auto"/>
-              <w:ind w:left="20" w:firstLine="0"/>
-              <w:rPr>
-                <w:sz w:val="20"/>
-                <w:szCs w:val="20"/>
-              </w:rPr>
-            </w:pPr>
-            <w:r>
-              <w:rPr>
-                <w:sz w:val="20"/>
-                <w:szCs w:val="20"/>
-                <w:rtl w:val="0"/>
-              </w:rPr>
-              <w:t xml:space="preserve">STATEMENT Token containing contents of statement</w:t>
-            </w:r>
-          </w:p>
-        </w:tc>
-      </w:tr>
-      <w:tr>
-        <w:trPr>
-          <w:cantSplit w:val="0"/>
-          <w:trHeight w:val="875" w:hRule="atLeast"/>
-          <w:tblHeader w:val="0"/>
-        </w:trPr>
-        <w:tc>
-          <w:tcPr>
-            <w:tcBorders>
-              <w:top w:color="000000" w:space="0" w:sz="0" w:val="nil"/>
-              <w:left w:color="000000" w:space="0" w:sz="8" w:val="single"/>
-              <w:bottom w:color="000000" w:space="0" w:sz="8" w:val="single"/>
-              <w:right w:color="000000" w:space="0" w:sz="8" w:val="single"/>
-            </w:tcBorders>
-            <w:shd w:fill="auto" w:val="clear"/>
-            <w:tcMar>
-              <w:top w:w="100.0" w:type="dxa"/>
-              <w:left w:w="100.0" w:type="dxa"/>
-              <w:bottom w:w="100.0" w:type="dxa"/>
-              <w:right w:w="100.0" w:type="dxa"/>
-            </w:tcMar>
-            <w:vAlign w:val="top"/>
-          </w:tcPr>
-          <w:p>
-            <w:pPr>
-              <w:spacing w:after="20" w:line="256.8" w:lineRule="auto"/>
-              <w:rPr>
-                <w:sz w:val="20"/>
-                <w:szCs w:val="20"/>
-              </w:rPr>
-            </w:pPr>
-            <w:r>
-              <w:rPr>
-                <w:sz w:val="20"/>
-                <w:szCs w:val="20"/>
-                <w:rtl w:val="0"/>
-              </w:rPr>
-              <w:t xml:space="preserve">TC-2006</w:t>
-            </w:r>
-          </w:p>
-        </w:tc>
-        <w:tc>
-          <w:tcPr>
-            <w:tcBorders>
-              <w:top w:color="000000" w:space="0" w:sz="0" w:val="nil"/>
-              <w:left w:color="000000" w:space="0" w:sz="0" w:val="nil"/>
-              <w:bottom w:color="000000" w:space="0" w:sz="8" w:val="single"/>
-              <w:right w:color="000000" w:space="0" w:sz="8" w:val="single"/>
-            </w:tcBorders>
-            <w:shd w:fill="auto" w:val="clear"/>
-            <w:tcMar>
-              <w:top w:w="100.0" w:type="dxa"/>
-              <w:left w:w="100.0" w:type="dxa"/>
-              <w:bottom w:w="100.0" w:type="dxa"/>
-              <w:right w:w="100.0" w:type="dxa"/>
-            </w:tcMar>
-            <w:vAlign w:val="top"/>
-          </w:tcPr>
-          <w:p>
-            <w:pPr>
-              <w:spacing w:after="20" w:line="256.8" w:lineRule="auto"/>
-              <w:rPr>
-                <w:sz w:val="20"/>
-                <w:szCs w:val="20"/>
-              </w:rPr>
-            </w:pPr>
-            <w:r>
-              <w:rPr>
-                <w:sz w:val="20"/>
-                <w:szCs w:val="20"/>
-                <w:rtl w:val="0"/>
-              </w:rPr>
-              <w:t xml:space="preserve">getIndent() accuracy for spaces and tabs</w:t>
-            </w:r>
-          </w:p>
-        </w:tc>
-        <w:tc>
-          <w:tcPr>
-            <w:tcBorders>
-              <w:top w:color="000000" w:space="0" w:sz="0" w:val="nil"/>
-              <w:left w:color="000000" w:space="0" w:sz="0" w:val="nil"/>
-              <w:bottom w:color="000000" w:space="0" w:sz="8" w:val="single"/>
-              <w:right w:color="000000" w:space="0" w:sz="8" w:val="single"/>
-            </w:tcBorders>
-            <w:shd w:fill="auto" w:val="clear"/>
-            <w:tcMar>
-              <w:top w:w="100.0" w:type="dxa"/>
-              <w:left w:w="100.0" w:type="dxa"/>
-              <w:bottom w:w="100.0" w:type="dxa"/>
-              <w:right w:w="100.0" w:type="dxa"/>
-            </w:tcMar>
-            <w:vAlign w:val="top"/>
-          </w:tcPr>
-          <w:p>
-            <w:pPr>
-              <w:spacing w:after="20" w:line="256.8" w:lineRule="auto"/>
-              <w:ind w:left="20" w:right="100" w:firstLine="0"/>
-              <w:rPr>
-                <w:sz w:val="20"/>
-                <w:szCs w:val="20"/>
-              </w:rPr>
-            </w:pPr>
-            <w:r>
-              <w:rPr>
-                <w:sz w:val="20"/>
-                <w:szCs w:val="20"/>
-                <w:rtl w:val="0"/>
-              </w:rPr>
-              <w:t xml:space="preserve">Tokens with appropriate level of indent</w:t>
-            </w:r>
-          </w:p>
-        </w:tc>
-      </w:tr>
-      <w:tr>
-        <w:trPr>
-          <w:cantSplit w:val="0"/>
-          <w:trHeight w:val="665" w:hRule="atLeast"/>
-          <w:tblHeader w:val="0"/>
-        </w:trPr>
-        <w:tc>
-          <w:tcPr>
-            <w:tcBorders>
-              <w:top w:color="000000" w:space="0" w:sz="0" w:val="nil"/>
-              <w:left w:color="000000" w:space="0" w:sz="8" w:val="single"/>
-              <w:bottom w:color="000000" w:space="0" w:sz="8" w:val="single"/>
-              <w:right w:color="000000" w:space="0" w:sz="8" w:val="single"/>
-            </w:tcBorders>
-            <w:shd w:fill="auto" w:val="clear"/>
-            <w:tcMar>
-              <w:top w:w="100.0" w:type="dxa"/>
-              <w:left w:w="100.0" w:type="dxa"/>
-              <w:bottom w:w="100.0" w:type="dxa"/>
-              <w:right w:w="100.0" w:type="dxa"/>
-            </w:tcMar>
-            <w:vAlign w:val="top"/>
-          </w:tcPr>
-          <w:p>
-            <w:pPr>
-              <w:spacing w:after="20" w:line="256.8" w:lineRule="auto"/>
-              <w:rPr>
-                <w:sz w:val="20"/>
-                <w:szCs w:val="20"/>
-              </w:rPr>
-            </w:pPr>
-            <w:r>
-              <w:rPr>
-                <w:sz w:val="20"/>
-                <w:szCs w:val="20"/>
-                <w:rtl w:val="0"/>
-              </w:rPr>
-              <w:t xml:space="preserve">TC-2007</w:t>
-            </w:r>
-          </w:p>
-        </w:tc>
-        <w:tc>
-          <w:tcPr>
-            <w:tcBorders>
-              <w:top w:color="000000" w:space="0" w:sz="0" w:val="nil"/>
-              <w:left w:color="000000" w:space="0" w:sz="0" w:val="nil"/>
-              <w:bottom w:color="000000" w:space="0" w:sz="8" w:val="single"/>
-              <w:right w:color="000000" w:space="0" w:sz="8" w:val="single"/>
-            </w:tcBorders>
-            <w:shd w:fill="auto" w:val="clear"/>
-            <w:tcMar>
-              <w:top w:w="100.0" w:type="dxa"/>
-              <w:left w:w="100.0" w:type="dxa"/>
-              <w:bottom w:w="100.0" w:type="dxa"/>
-              <w:right w:w="100.0" w:type="dxa"/>
-            </w:tcMar>
-            <w:vAlign w:val="top"/>
-          </w:tcPr>
-          <w:p>
-            <w:pPr>
-              <w:spacing w:after="20" w:line="256.8" w:lineRule="auto"/>
-              <w:rPr>
-                <w:sz w:val="20"/>
-                <w:szCs w:val="20"/>
-              </w:rPr>
-            </w:pPr>
-            <w:r>
-              <w:rPr>
-                <w:sz w:val="20"/>
-                <w:szCs w:val="20"/>
-                <w:rtl w:val="0"/>
-              </w:rPr>
-              <w:t xml:space="preserve">Control Statement (for, while, try, etc.)</w:t>
-            </w:r>
-          </w:p>
-        </w:tc>
-        <w:tc>
-          <w:tcPr>
-            <w:tcBorders>
-              <w:top w:color="000000" w:space="0" w:sz="0" w:val="nil"/>
-              <w:left w:color="000000" w:space="0" w:sz="0" w:val="nil"/>
-              <w:bottom w:color="000000" w:space="0" w:sz="8" w:val="single"/>
-              <w:right w:color="000000" w:space="0" w:sz="8" w:val="single"/>
-            </w:tcBorders>
-            <w:shd w:fill="auto" w:val="clear"/>
-            <w:tcMar>
-              <w:top w:w="100.0" w:type="dxa"/>
-              <w:left w:w="100.0" w:type="dxa"/>
-              <w:bottom w:w="100.0" w:type="dxa"/>
-              <w:right w:w="100.0" w:type="dxa"/>
-            </w:tcMar>
-            <w:vAlign w:val="top"/>
-          </w:tcPr>
-          <w:p>
-            <w:pPr>
-              <w:spacing w:after="20" w:line="256.8" w:lineRule="auto"/>
-              <w:ind w:left="20" w:firstLine="0"/>
-              <w:rPr>
-                <w:sz w:val="20"/>
-                <w:szCs w:val="20"/>
-              </w:rPr>
-            </w:pPr>
-            <w:r>
-              <w:rPr>
-                <w:sz w:val="20"/>
-                <w:szCs w:val="20"/>
-                <w:rtl w:val="0"/>
-              </w:rPr>
-              <w:t xml:space="preserve">New token with next level of indent</w:t>
-            </w:r>
-          </w:p>
-        </w:tc>
-      </w:tr>
-      <w:tr>
-        <w:trPr>
-          <w:cantSplit w:val="0"/>
-          <w:trHeight w:val="665" w:hRule="atLeast"/>
-          <w:tblHeader w:val="0"/>
-        </w:trPr>
-        <w:tc>
-          <w:tcPr>
-            <w:tcBorders>
-              <w:top w:color="000000" w:space="0" w:sz="0" w:val="nil"/>
-              <w:left w:color="000000" w:space="0" w:sz="8" w:val="single"/>
-              <w:bottom w:color="000000" w:space="0" w:sz="8" w:val="single"/>
-              <w:right w:color="000000" w:space="0" w:sz="8" w:val="single"/>
-            </w:tcBorders>
-            <w:shd w:fill="auto" w:val="clear"/>
-            <w:tcMar>
-              <w:top w:w="100.0" w:type="dxa"/>
-              <w:left w:w="100.0" w:type="dxa"/>
-              <w:bottom w:w="100.0" w:type="dxa"/>
-              <w:right w:w="100.0" w:type="dxa"/>
-            </w:tcMar>
-            <w:vAlign w:val="top"/>
-          </w:tcPr>
-          <w:p>
-            <w:pPr>
-              <w:spacing w:after="20" w:line="256.8" w:lineRule="auto"/>
-              <w:rPr>
-                <w:sz w:val="20"/>
-                <w:szCs w:val="20"/>
-              </w:rPr>
-            </w:pPr>
-            <w:r>
-              <w:rPr>
-                <w:sz w:val="20"/>
-                <w:szCs w:val="20"/>
-                <w:rtl w:val="0"/>
-              </w:rPr>
-              <w:t xml:space="preserve">TC-2008</w:t>
-            </w:r>
-          </w:p>
-        </w:tc>
-        <w:tc>
-          <w:tcPr>
-            <w:tcBorders>
-              <w:top w:color="000000" w:space="0" w:sz="0" w:val="nil"/>
-              <w:left w:color="000000" w:space="0" w:sz="0" w:val="nil"/>
-              <w:bottom w:color="000000" w:space="0" w:sz="8" w:val="single"/>
-              <w:right w:color="000000" w:space="0" w:sz="8" w:val="single"/>
-            </w:tcBorders>
-            <w:shd w:fill="auto" w:val="clear"/>
-            <w:tcMar>
-              <w:top w:w="100.0" w:type="dxa"/>
-              <w:left w:w="100.0" w:type="dxa"/>
-              <w:bottom w:w="100.0" w:type="dxa"/>
-              <w:right w:w="100.0" w:type="dxa"/>
-            </w:tcMar>
-            <w:vAlign w:val="top"/>
-          </w:tcPr>
-          <w:p>
-            <w:pPr>
-              <w:spacing w:after="20" w:line="256.8" w:lineRule="auto"/>
-              <w:rPr>
-                <w:sz w:val="20"/>
-                <w:szCs w:val="20"/>
-              </w:rPr>
-            </w:pPr>
-            <w:r>
-              <w:rPr>
-                <w:sz w:val="20"/>
-                <w:szCs w:val="20"/>
-                <w:rtl w:val="0"/>
-              </w:rPr>
-              <w:t xml:space="preserve">Restart()</w:t>
-            </w:r>
-          </w:p>
-        </w:tc>
-        <w:tc>
-          <w:tcPr>
-            <w:tcBorders>
-              <w:top w:color="000000" w:space="0" w:sz="0" w:val="nil"/>
-              <w:left w:color="000000" w:space="0" w:sz="0" w:val="nil"/>
-              <w:bottom w:color="000000" w:space="0" w:sz="8" w:val="single"/>
-              <w:right w:color="000000" w:space="0" w:sz="8" w:val="single"/>
-            </w:tcBorders>
-            <w:shd w:fill="auto" w:val="clear"/>
-            <w:tcMar>
-              <w:top w:w="100.0" w:type="dxa"/>
-              <w:left w:w="100.0" w:type="dxa"/>
-              <w:bottom w:w="100.0" w:type="dxa"/>
-              <w:right w:w="100.0" w:type="dxa"/>
-            </w:tcMar>
-            <w:vAlign w:val="top"/>
-          </w:tcPr>
-          <w:p>
-            <w:pPr>
-              <w:spacing w:after="20" w:line="256.8" w:lineRule="auto"/>
-              <w:ind w:left="20" w:firstLine="0"/>
-              <w:rPr>
-                <w:sz w:val="20"/>
-                <w:szCs w:val="20"/>
-              </w:rPr>
-            </w:pPr>
-            <w:r>
-              <w:rPr>
-                <w:sz w:val="20"/>
-                <w:szCs w:val="20"/>
-                <w:rtl w:val="0"/>
-              </w:rPr>
-              <w:t xml:space="preserve">Lexer is refreshed with new input</w:t>
-            </w:r>
-          </w:p>
-        </w:tc>
-      </w:tr>
-      <w:tr>
-        <w:trPr>
-          <w:cantSplit w:val="0"/>
-          <w:trHeight w:val="635" w:hRule="atLeast"/>
-          <w:tblHeader w:val="0"/>
-        </w:trPr>
-        <w:tc>
-          <w:tcPr>
-            <w:tcBorders>
-              <w:top w:color="000000" w:space="0" w:sz="0" w:val="nil"/>
-              <w:left w:color="000000" w:space="0" w:sz="8" w:val="single"/>
-              <w:bottom w:color="000000" w:space="0" w:sz="8" w:val="single"/>
-              <w:right w:color="000000" w:space="0" w:sz="8" w:val="single"/>
-            </w:tcBorders>
-            <w:shd w:fill="auto" w:val="clear"/>
-            <w:tcMar>
-              <w:top w:w="100.0" w:type="dxa"/>
-              <w:left w:w="100.0" w:type="dxa"/>
-              <w:bottom w:w="100.0" w:type="dxa"/>
-              <w:right w:w="100.0" w:type="dxa"/>
-            </w:tcMar>
-            <w:vAlign w:val="top"/>
-          </w:tcPr>
-          <w:p>
-            <w:pPr>
-              <w:spacing w:after="160" w:line="256.8" w:lineRule="auto"/>
-              <w:rPr/>
-            </w:pPr>
-            <w:r>
-              <w:rPr>
-                <w:rtl w:val="0"/>
-              </w:rPr>
-              <w:t xml:space="preserve"> </w:t>
-            </w:r>
-          </w:p>
-        </w:tc>
-        <w:tc>
-          <w:tcPr>
-            <w:tcBorders>
-              <w:top w:color="000000" w:space="0" w:sz="0" w:val="nil"/>
-              <w:left w:color="000000" w:space="0" w:sz="0" w:val="nil"/>
-              <w:bottom w:color="000000" w:space="0" w:sz="8" w:val="single"/>
-              <w:right w:color="000000" w:space="0" w:sz="8" w:val="single"/>
-            </w:tcBorders>
-            <w:shd w:fill="auto" w:val="clear"/>
-            <w:tcMar>
-              <w:top w:w="100.0" w:type="dxa"/>
-              <w:left w:w="100.0" w:type="dxa"/>
-              <w:bottom w:w="100.0" w:type="dxa"/>
-              <w:right w:w="100.0" w:type="dxa"/>
-            </w:tcMar>
-            <w:vAlign w:val="top"/>
-          </w:tcPr>
-          <w:p>
-            <w:pPr>
-              <w:spacing w:after="160" w:line="256.8" w:lineRule="auto"/>
-              <w:rPr/>
-            </w:pPr>
-            <w:r>
-              <w:rPr>
-                <w:rtl w:val="0"/>
-              </w:rPr>
-              <w:t xml:space="preserve"> </w:t>
-            </w:r>
-          </w:p>
-        </w:tc>
-        <w:tc>
-          <w:tcPr>
-            <w:tcBorders>
-              <w:top w:color="000000" w:space="0" w:sz="0" w:val="nil"/>
-              <w:left w:color="000000" w:space="0" w:sz="0" w:val="nil"/>
-              <w:bottom w:color="000000" w:space="0" w:sz="8" w:val="single"/>
-              <w:right w:color="000000" w:space="0" w:sz="8" w:val="single"/>
-            </w:tcBorders>
-            <w:shd w:fill="auto" w:val="clear"/>
-            <w:tcMar>
-              <w:top w:w="100.0" w:type="dxa"/>
-              <w:left w:w="100.0" w:type="dxa"/>
-              <w:bottom w:w="100.0" w:type="dxa"/>
-              <w:right w:w="100.0" w:type="dxa"/>
-            </w:tcMar>
-            <w:vAlign w:val="top"/>
-          </w:tcPr>
-          <w:p>
-            <w:pPr>
-              <w:spacing w:after="160" w:line="256.8" w:lineRule="auto"/>
-              <w:rPr/>
-            </w:pPr>
-            <w:r>
-              <w:rPr>
-                <w:rtl w:val="0"/>
-              </w:rPr>
-              <w:t xml:space="preserve"> </w:t>
-            </w:r>
-          </w:p>
-        </w:tc>
-      </w:tr>
-    </w:tbl>
-    <w:p>
-      <w:pPr>
-        <w:pStyle w:val="Heading3"/>
-        <w:keepNext w:val="0"/>
-        <w:keepLines w:val="0"/>
-        <w:spacing w:before="280" w:lineRule="auto"/>
-        <w:rPr>
-          <w:b w:val="1"/>
-          <w:color w:val="000000"/>
-          <w:sz w:val="26"/>
-          <w:szCs w:val="26"/>
-        </w:rPr>
-      </w:pPr>
-      <w:bookmarkStart w:colFirst="0" w:colLast="0" w:name="_os9yln26w82c" w:id="30"/>
-      <w:bookmarkEnd w:id="30"/>
-      <w:r>
-        <w:rPr>
-          <w:b w:val="1"/>
-          <w:color w:val="000000"/>
-          <w:sz w:val="26"/>
-          <w:szCs w:val="26"/>
-          <w:rtl w:val="0"/>
-        </w:rPr>
-        <w:t xml:space="preserve">4.3.1 LexNode</w:t>
-      </w:r>
-    </w:p>
-    <w:tbl>
-      <w:tblPr>
-        <w:tblStyle w:val="Table16"/>
-        <w:tblW w:w="9360.0" w:type="dxa"/>
-        <w:jc w:val="left"/>
-        <w:tblBorders>
-          <w:top w:color="000000" w:space="0" w:sz="0" w:val="nil"/>
-          <w:left w:color="000000" w:space="0" w:sz="0" w:val="nil"/>
-          <w:bottom w:color="000000" w:space="0" w:sz="0" w:val="nil"/>
-          <w:right w:color="000000" w:space="0" w:sz="0" w:val="nil"/>
-          <w:insideH w:color="000000" w:space="0" w:sz="0" w:val="nil"/>
-          <w:insideV w:color="000000" w:space="0" w:sz="0" w:val="nil"/>
-        </w:tblBorders>
-        <w:tblLayout w:type="fixed"/>
-        <w:tblLook w:val="0600"/>
-      </w:tblPr>
-      <w:tblGrid>
-        <w:gridCol w:w="1369.0746268656717"/>
-        <w:gridCol w:w="4791.761194029851"/>
-        <w:gridCol w:w="3199.1641791044776"/>
-        <w:tblGridChange w:id="0">
-          <w:tblGrid>
-            <w:gridCol w:w="1369.0746268656717"/>
-            <w:gridCol w:w="4791.761194029851"/>
-            <w:gridCol w:w="3199.1641791044776"/>
-          </w:tblGrid>
-        </w:tblGridChange>
-      </w:tblGrid>
-      <w:tr>
-        <w:trPr>
-          <w:cantSplit w:val="0"/>
-          <w:trHeight w:val="695" w:hRule="atLeast"/>
-          <w:tblHeader w:val="0"/>
-        </w:trPr>
-        <w:tc>
-          <w:tcPr>
-            <w:tcBorders>
-              <w:top w:color="000000" w:space="0" w:sz="8" w:val="single"/>
-              <w:left w:color="000000" w:space="0" w:sz="8" w:val="single"/>
-              <w:bottom w:color="000000" w:space="0" w:sz="8" w:val="single"/>
-              <w:right w:color="000000" w:space="0" w:sz="8" w:val="single"/>
-            </w:tcBorders>
-            <w:shd w:fill="cccccc" w:val="clear"/>
-            <w:tcMar>
-              <w:top w:w="100.0" w:type="dxa"/>
-              <w:left w:w="100.0" w:type="dxa"/>
-              <w:bottom w:w="100.0" w:type="dxa"/>
-              <w:right w:w="100.0" w:type="dxa"/>
-            </w:tcMar>
-            <w:vAlign w:val="top"/>
-          </w:tcPr>
-          <w:p>
-            <w:pPr>
-              <w:spacing w:after="20" w:line="256.8" w:lineRule="auto"/>
-              <w:rPr>
-                <w:b w:val="1"/>
-                <w:sz w:val="20"/>
-                <w:szCs w:val="20"/>
-              </w:rPr>
-            </w:pPr>
-            <w:r>
-              <w:rPr>
-                <w:b w:val="1"/>
-                <w:sz w:val="20"/>
-                <w:szCs w:val="20"/>
-                <w:rtl w:val="0"/>
-              </w:rPr>
-              <w:t xml:space="preserve">Test Case ID</w:t>
-            </w:r>
-          </w:p>
-        </w:tc>
-        <w:tc>
-          <w:tcPr>
-            <w:tcBorders>
-              <w:top w:color="000000" w:space="0" w:sz="8" w:val="single"/>
-              <w:left w:color="000000" w:space="0" w:sz="0" w:val="nil"/>
-              <w:bottom w:color="000000" w:space="0" w:sz="8" w:val="single"/>
-              <w:right w:color="000000" w:space="0" w:sz="8" w:val="single"/>
-            </w:tcBorders>
-            <w:shd w:fill="cccccc" w:val="clear"/>
-            <w:tcMar>
-              <w:top w:w="100.0" w:type="dxa"/>
-              <w:left w:w="100.0" w:type="dxa"/>
-              <w:bottom w:w="100.0" w:type="dxa"/>
-              <w:right w:w="100.0" w:type="dxa"/>
-            </w:tcMar>
-            <w:vAlign w:val="top"/>
-          </w:tcPr>
-          <w:p>
-            <w:pPr>
-              <w:spacing w:after="20" w:line="256.8" w:lineRule="auto"/>
-              <w:ind w:left="20" w:firstLine="0"/>
-              <w:rPr>
-                <w:b w:val="1"/>
-              </w:rPr>
-            </w:pPr>
-            <w:r>
-              <w:rPr>
-                <w:b w:val="1"/>
-                <w:rtl w:val="0"/>
-              </w:rPr>
-              <w:t xml:space="preserve">Input</w:t>
-            </w:r>
-          </w:p>
-        </w:tc>
-        <w:tc>
-          <w:tcPr>
-            <w:tcBorders>
-              <w:top w:color="000000" w:space="0" w:sz="8" w:val="single"/>
-              <w:left w:color="000000" w:space="0" w:sz="0" w:val="nil"/>
-              <w:bottom w:color="000000" w:space="0" w:sz="8" w:val="single"/>
-              <w:right w:color="000000" w:space="0" w:sz="8" w:val="single"/>
-            </w:tcBorders>
-            <w:shd w:fill="cccccc" w:val="clear"/>
-            <w:tcMar>
-              <w:top w:w="100.0" w:type="dxa"/>
-              <w:left w:w="100.0" w:type="dxa"/>
-              <w:bottom w:w="100.0" w:type="dxa"/>
-              <w:right w:w="100.0" w:type="dxa"/>
-            </w:tcMar>
-            <w:vAlign w:val="top"/>
-          </w:tcPr>
-          <w:p>
-            <w:pPr>
-              <w:spacing w:after="20" w:line="256.8" w:lineRule="auto"/>
-              <w:ind w:left="20" w:firstLine="0"/>
-              <w:rPr>
-                <w:b w:val="1"/>
-              </w:rPr>
-            </w:pPr>
-            <w:r>
-              <w:rPr>
-                <w:b w:val="1"/>
-                <w:rtl w:val="0"/>
-              </w:rPr>
-              <w:t xml:space="preserve">Expected Output</w:t>
-            </w:r>
-          </w:p>
-        </w:tc>
-      </w:tr>
-      <w:tr>
-        <w:trPr>
-          <w:cantSplit w:val="0"/>
           <w:trHeight w:val="1175" w:hRule="atLeast"/>
           <w:tblHeader w:val="0"/>
         </w:trPr>
@@ -17140,8 +18340,8 @@
           <w:szCs w:val="46"/>
         </w:rPr>
       </w:pPr>
-      <w:bookmarkStart w:colFirst="0" w:colLast="0" w:name="_60mfa0syg9w0" w:id="31"/>
-      <w:bookmarkEnd w:id="31"/>
+      <w:bookmarkStart w:colFirst="0" w:colLast="0" w:name="_60mfa0syg9w0" w:id="35"/>
+      <w:bookmarkEnd w:id="35"/>
       <w:r>
         <w:rPr>
           <w:b w:val="1"/>
@@ -17180,8 +18380,8 @@
           <w:szCs w:val="46"/>
         </w:rPr>
       </w:pPr>
-      <w:bookmarkStart w:colFirst="0" w:colLast="0" w:name="_aibtvicvbode" w:id="32"/>
-      <w:bookmarkEnd w:id="32"/>
+      <w:bookmarkStart w:colFirst="0" w:colLast="0" w:name="_aibtvicvbode" w:id="36"/>
+      <w:bookmarkEnd w:id="36"/>
       <w:r>
         <w:rPr>
           <w:b w:val="1"/>
@@ -17196,7 +18396,7 @@
     </w:p>
     <w:tbl>
       <w:tblPr>
-        <w:tblStyle w:val="Table17"/>
+        <w:tblStyle w:val="Table19"/>
         <w:tblW w:w="9330.0" w:type="dxa"/>
         <w:jc w:val="left"/>
         <w:tblBorders>
@@ -19966,7 +21166,7 @@
     </w:p>
     <w:tbl>
       <w:tblPr>
-        <w:tblStyle w:val="Table18"/>
+        <w:tblStyle w:val="Table20"/>
         <w:tblW w:w="9315.0" w:type="dxa"/>
         <w:jc w:val="left"/>
         <w:tblBorders>
@@ -21736,7 +22936,7 @@
                 <w:szCs w:val="20"/>
                 <w:rtl w:val="0"/>
               </w:rPr>
-              <w:t xml:space="preserve">Performance Testing</w:t>
+              <w:t xml:space="preserve">Performance Testing - Five Guys</w:t>
             </w:r>
           </w:p>
         </w:tc>
@@ -23080,6 +24280,32 @@
       </w:tblCellMar>
     </w:tblPr>
   </w:style>
+  <w:style w:type="table" w:styleId="Table19">
+    <w:basedOn w:val="TableNormal"/>
+    <w:tblPr>
+      <w:tblStyleRowBandSize w:val="1"/>
+      <w:tblStyleColBandSize w:val="1"/>
+      <w:tblCellMar>
+        <w:top w:w="100.0" w:type="dxa"/>
+        <w:left w:w="100.0" w:type="dxa"/>
+        <w:bottom w:w="100.0" w:type="dxa"/>
+        <w:right w:w="100.0" w:type="dxa"/>
+      </w:tblCellMar>
+    </w:tblPr>
+  </w:style>
+  <w:style w:type="table" w:styleId="Table20">
+    <w:basedOn w:val="TableNormal"/>
+    <w:tblPr>
+      <w:tblStyleRowBandSize w:val="1"/>
+      <w:tblStyleColBandSize w:val="1"/>
+      <w:tblCellMar>
+        <w:top w:w="100.0" w:type="dxa"/>
+        <w:left w:w="100.0" w:type="dxa"/>
+        <w:bottom w:w="100.0" w:type="dxa"/>
+        <w:right w:w="100.0" w:type="dxa"/>
+      </w:tblCellMar>
+    </w:tblPr>
+  </w:style>
 </w:styles>
 </file>
 

</xml_diff>